<commit_message>
adding more network code
</commit_message>
<xml_diff>
--- a/MS/Write up.docx
+++ b/MS/Write up.docx
@@ -93,27 +93,33 @@
       <w:r>
         <w:t>Rational and implications.</w:t>
       </w:r>
+    </w:p>
+    <w:p>
+      <w:r>
+        <w:t>Network background</w:t>
+      </w:r>
+    </w:p>
+    <w:p>
+      <w:r>
+        <w:t xml:space="preserve">There are two major hypotheses that explain network interactions: neutrality, where the pairwise interactions are based on abundances, and biological constraints. </w:t>
+      </w:r>
+    </w:p>
+    <w:p>
+      <w:r>
+        <w:t xml:space="preserve">The goal of this project was to examine the pollinator-mediated interactions between foundation plants in the Mojave Desert. We used density at three levels to predict visitation. We supplement this by also using a network approach to describe this system. We expect that shrubs that share pollinators will have stronger interactions. </w:t>
+      </w:r>
+      <w:r>
+        <w:t xml:space="preserve">We use this data to explore if interactions are species or abundance driven by constructing individual based networks. </w:t>
+      </w:r>
+    </w:p>
+    <w:p/>
+    <w:p>
       <w:bookmarkStart w:id="0" w:name="_GoBack"/>
       <w:bookmarkEnd w:id="0"/>
     </w:p>
-    <w:p/>
-    <w:p/>
-    <w:p/>
-    <w:p/>
-    <w:p>
-      <w:r>
-        <w:t>Network background</w:t>
-      </w:r>
-    </w:p>
-    <w:p>
-      <w:r>
-        <w:t xml:space="preserve">There are two major hypotheses that explain network interactions: neutrality, where the pairwise interactions are based on abundances, and biological constraints. </w:t>
-      </w:r>
-    </w:p>
-    <w:p/>
-    <w:p/>
-    <w:p>
-      <w:r>
+    <w:p>
+      <w:r>
+        <w:lastRenderedPageBreak/>
         <w:t>Methods</w:t>
       </w:r>
     </w:p>
@@ -280,30 +286,28 @@
       <w:pPr>
         <w:pStyle w:val="NormalWeb"/>
         <w:spacing w:before="0" w:beforeAutospacing="0" w:after="0" w:afterAutospacing="0"/>
+      </w:pPr>
+      <w:r>
         <w:rPr>
           <w:rFonts w:ascii="Calibri" w:hAnsi="Calibri" w:cs="Calibri"/>
           <w:sz w:val="23"/>
           <w:szCs w:val="23"/>
         </w:rPr>
-      </w:pPr>
-      <w:r>
+        <w:t xml:space="preserve">et al). </w:t>
+      </w:r>
+      <w:r>
+        <w:t xml:space="preserve">The method, despite not being species level all the way through, still provides information about the linkages between different genera and functional groups. Also, because the pollinator diversity is really high at our study site, can’t do species ID on the wing. Wanted it to be a quantitative network. </w:t>
+      </w:r>
+    </w:p>
+    <w:p>
+      <w:pPr>
+        <w:pStyle w:val="NormalWeb"/>
+        <w:spacing w:before="0" w:beforeAutospacing="0" w:after="0" w:afterAutospacing="0"/>
         <w:rPr>
           <w:rFonts w:ascii="Calibri" w:hAnsi="Calibri" w:cs="Calibri"/>
           <w:sz w:val="23"/>
           <w:szCs w:val="23"/>
         </w:rPr>
-        <w:t xml:space="preserve">et al). </w:t>
-      </w:r>
-    </w:p>
-    <w:p>
-      <w:pPr>
-        <w:pStyle w:val="NormalWeb"/>
-        <w:spacing w:before="0" w:beforeAutospacing="0" w:after="0" w:afterAutospacing="0"/>
-        <w:rPr>
-          <w:rFonts w:ascii="Calibri" w:hAnsi="Calibri" w:cs="Calibri"/>
-          <w:sz w:val="23"/>
-          <w:szCs w:val="23"/>
-        </w:rPr>
       </w:pPr>
     </w:p>
     <w:p>
@@ -333,11 +337,11 @@
     </w:p>
     <w:p>
       <w:r>
-        <w:t xml:space="preserve">I recorded shrub phenology and estimated blooming shrub density of each species using band transects on most study days. Therefore, there are three scales of floral density measures: individual, neighbourhood and site. I also used pan traps placed in open areas to track pollinator population changes throughout the study period. I quantified the number of ‘large bodied’ </w:t>
+        <w:t xml:space="preserve">I recorded shrub phenology and estimated blooming shrub density of each species using band transects on most study days. Therefore, there are three scales of floral density measures: individual, neighbourhood and site. I also used pan traps placed in open areas to track pollinator </w:t>
       </w:r>
       <w:r>
         <w:lastRenderedPageBreak/>
-        <w:t xml:space="preserve">pollinators to reflect the sizes of those observed during the experiments (hereafter just ‘pollinators’). I plan to analyze this data using two methods: 1) Using GLMM’s to look for interactions between floral density at the different scales. 2) Using a network approach. I will analyze the plant-pollinator network at a community level. Secondly, I will create an individual-based network (as in </w:t>
+        <w:t xml:space="preserve">population changes throughout the study period. I quantified the number of ‘large bodied’ pollinators to reflect the sizes of those observed during the experiments (hereafter just ‘pollinators’). I plan to analyze this data using two methods: 1) Using GLMM’s to look for interactions between floral density at the different scales. 2) Using a network approach. I will analyze the plant-pollinator network at a community level. Secondly, I will create an individual-based network (as in </w:t>
       </w:r>
       <w:proofErr w:type="spellStart"/>
       <w:r>
@@ -387,6 +391,39 @@
     <w:p>
       <w:r>
         <w:t>Major findings: Current analyses are focused on interactions between shrubs only, because the visitation network (Figure 3) shows that cacti interact primarily with other cacti. Local shrub density had a positive influence on pollinator visitation (Table 2). There is a significant interaction between individual flower number and site level shrub density. When site level shrub density is high, the slope of this relationship is steeper, suggesting individuals with lower flower number are at a disadvantage when site level shrub density is higher (Figure 5).</w:t>
+      </w:r>
+    </w:p>
+    <w:p>
+      <w:r>
+        <w:t>Visitation responses to individual shrub floral density</w:t>
+      </w:r>
+    </w:p>
+    <w:p>
+      <w:pPr>
+        <w:rPr>
+          <w:b/>
+        </w:rPr>
+      </w:pPr>
+      <w:r>
+        <w:rPr>
+          <w:b/>
+        </w:rPr>
+        <w:t>Summary results:</w:t>
+      </w:r>
+    </w:p>
+    <w:p>
+      <w:r>
+        <w:t>394 observation periods (10 minutes each).</w:t>
+      </w:r>
+    </w:p>
+    <w:p>
+      <w:r>
+        <w:t>618 visits were recorded. Nectar robbing and visits by non-pollinating insects excluded.</w:t>
+      </w:r>
+    </w:p>
+    <w:p>
+      <w:r>
+        <w:t>10 functional groups, 62 RTU of visitors</w:t>
       </w:r>
     </w:p>
     <w:p>

</xml_diff>

<commit_message>
imputed site level density missing data
</commit_message>
<xml_diff>
--- a/MS/Write up.docx
+++ b/MS/Write up.docx
@@ -113,10 +113,7 @@
       </w:r>
     </w:p>
     <w:p/>
-    <w:p>
-      <w:bookmarkStart w:id="0" w:name="_GoBack"/>
-      <w:bookmarkEnd w:id="0"/>
-    </w:p>
+    <w:p/>
     <w:p>
       <w:r>
         <w:lastRenderedPageBreak/>
@@ -371,11 +368,56 @@
       </w:r>
     </w:p>
     <w:p>
+      <w:pPr>
+        <w:pStyle w:val="ListParagraph"/>
+        <w:numPr>
+          <w:ilvl w:val="0"/>
+          <w:numId w:val="2"/>
+        </w:numPr>
+      </w:pPr>
+      <w:r>
+        <w:t xml:space="preserve">To explain floral visitation in response to individual floral traits, number, patch density and site-level density, generalized linear mixed models were fit with species included as a random effect. </w:t>
+      </w:r>
+    </w:p>
+    <w:p>
+      <w:r>
+        <w:t>To explain differences in foraging preferences by function pollinator groups, separate models were create</w:t>
+      </w:r>
+      <w:r>
+        <w:t>d</w:t>
+      </w:r>
+      <w:r>
+        <w:t xml:space="preserve"> for all pollinators, </w:t>
+      </w:r>
+      <w:r>
+        <w:t>honey</w:t>
+      </w:r>
+      <w:r>
+        <w:t>bees</w:t>
+      </w:r>
+      <w:r>
+        <w:t>, solitary bees, all bees</w:t>
+      </w:r>
+      <w:r>
+        <w:t xml:space="preserve"> and flies. </w:t>
+      </w:r>
+    </w:p>
+    <w:p>
+      <w:r>
+        <w:t>We plotted density-visitation curves for each species that had &gt;10 observations?</w:t>
+      </w:r>
+    </w:p>
+    <w:p>
       <w:r>
         <w:t>We organized the data into two adjacency matrices. The first, the species-species (S-S) network was arranged with pollinator species as columns, and the plant species as rows…</w:t>
       </w:r>
     </w:p>
     <w:p>
+      <w:r>
+        <w:t>To characterize the community network at both the community and individual level:</w:t>
+      </w:r>
+    </w:p>
+    <w:p>
       <w:pPr>
         <w:rPr>
           <w:u w:val="single"/>
@@ -399,6 +441,370 @@
       </w:r>
     </w:p>
     <w:p>
+      <w:r>
+        <w:t xml:space="preserve">We tested several models for different types of density: total density, shrub density, cactus density, conspecific and heterospecific. </w:t>
+      </w:r>
+    </w:p>
+    <w:p>
+      <w:r>
+        <w:t>Additive model:</w:t>
+      </w:r>
+    </w:p>
+    <w:p>
+      <w:pPr>
+        <w:shd w:val="clear" w:color="auto" w:fill="FFFFFF"/>
+        <w:tabs>
+          <w:tab w:val="left" w:pos="916"/>
+          <w:tab w:val="left" w:pos="1832"/>
+          <w:tab w:val="left" w:pos="2748"/>
+          <w:tab w:val="left" w:pos="3664"/>
+          <w:tab w:val="left" w:pos="4580"/>
+          <w:tab w:val="left" w:pos="5496"/>
+          <w:tab w:val="left" w:pos="6412"/>
+          <w:tab w:val="left" w:pos="7328"/>
+          <w:tab w:val="left" w:pos="8244"/>
+          <w:tab w:val="left" w:pos="9160"/>
+          <w:tab w:val="left" w:pos="10076"/>
+          <w:tab w:val="left" w:pos="10992"/>
+          <w:tab w:val="left" w:pos="11908"/>
+          <w:tab w:val="left" w:pos="12824"/>
+          <w:tab w:val="left" w:pos="13740"/>
+          <w:tab w:val="left" w:pos="14656"/>
+        </w:tabs>
+        <w:wordWrap w:val="0"/>
+        <w:spacing w:after="0" w:line="187" w:lineRule="atLeast"/>
+        <w:rPr>
+          <w:rFonts w:ascii="Lucida Console" w:eastAsia="Times New Roman" w:hAnsi="Lucida Console" w:cs="Courier New"/>
+          <w:color w:val="000000"/>
+          <w:sz w:val="20"/>
+          <w:szCs w:val="20"/>
+          <w:bdr w:val="none" w:sz="0" w:space="0" w:color="auto" w:frame="1"/>
+        </w:rPr>
+      </w:pPr>
+      <w:r>
+        <w:rPr>
+          <w:rFonts w:ascii="Lucida Console" w:eastAsia="Times New Roman" w:hAnsi="Lucida Console" w:cs="Courier New"/>
+          <w:color w:val="000000"/>
+          <w:sz w:val="20"/>
+          <w:szCs w:val="20"/>
+          <w:bdr w:val="none" w:sz="0" w:space="0" w:color="auto" w:frame="1"/>
+        </w:rPr>
+        <w:t>Fixed effects:</w:t>
+      </w:r>
+    </w:p>
+    <w:p>
+      <w:pPr>
+        <w:shd w:val="clear" w:color="auto" w:fill="FFFFFF"/>
+        <w:tabs>
+          <w:tab w:val="left" w:pos="916"/>
+          <w:tab w:val="left" w:pos="1832"/>
+          <w:tab w:val="left" w:pos="2748"/>
+          <w:tab w:val="left" w:pos="3664"/>
+          <w:tab w:val="left" w:pos="4580"/>
+          <w:tab w:val="left" w:pos="5496"/>
+          <w:tab w:val="left" w:pos="6412"/>
+          <w:tab w:val="left" w:pos="7328"/>
+          <w:tab w:val="left" w:pos="8244"/>
+          <w:tab w:val="left" w:pos="9160"/>
+          <w:tab w:val="left" w:pos="10076"/>
+          <w:tab w:val="left" w:pos="10992"/>
+          <w:tab w:val="left" w:pos="11908"/>
+          <w:tab w:val="left" w:pos="12824"/>
+          <w:tab w:val="left" w:pos="13740"/>
+          <w:tab w:val="left" w:pos="14656"/>
+        </w:tabs>
+        <w:wordWrap w:val="0"/>
+        <w:spacing w:after="0" w:line="187" w:lineRule="atLeast"/>
+        <w:rPr>
+          <w:rFonts w:ascii="Lucida Console" w:eastAsia="Times New Roman" w:hAnsi="Lucida Console" w:cs="Courier New"/>
+          <w:color w:val="000000"/>
+          <w:sz w:val="20"/>
+          <w:szCs w:val="20"/>
+          <w:bdr w:val="none" w:sz="0" w:space="0" w:color="auto" w:frame="1"/>
+        </w:rPr>
+      </w:pPr>
+      <w:r>
+        <w:rPr>
+          <w:rFonts w:ascii="Lucida Console" w:eastAsia="Times New Roman" w:hAnsi="Lucida Console" w:cs="Courier New"/>
+          <w:color w:val="000000"/>
+          <w:sz w:val="20"/>
+          <w:szCs w:val="20"/>
+          <w:bdr w:val="none" w:sz="0" w:space="0" w:color="auto" w:frame="1"/>
+        </w:rPr>
+        <w:t xml:space="preserve">                 Estimate Std. Error z value </w:t>
+      </w:r>
+      <w:proofErr w:type="spellStart"/>
+      <w:r>
+        <w:rPr>
+          <w:rFonts w:ascii="Lucida Console" w:eastAsia="Times New Roman" w:hAnsi="Lucida Console" w:cs="Courier New"/>
+          <w:color w:val="000000"/>
+          <w:sz w:val="20"/>
+          <w:szCs w:val="20"/>
+          <w:bdr w:val="none" w:sz="0" w:space="0" w:color="auto" w:frame="1"/>
+        </w:rPr>
+        <w:t>Pr</w:t>
+      </w:r>
+      <w:proofErr w:type="spellEnd"/>
+      <w:r>
+        <w:rPr>
+          <w:rFonts w:ascii="Lucida Console" w:eastAsia="Times New Roman" w:hAnsi="Lucida Console" w:cs="Courier New"/>
+          <w:color w:val="000000"/>
+          <w:sz w:val="20"/>
+          <w:szCs w:val="20"/>
+          <w:bdr w:val="none" w:sz="0" w:space="0" w:color="auto" w:frame="1"/>
+        </w:rPr>
+        <w:t xml:space="preserve">(&gt;|z|)    </w:t>
+      </w:r>
+    </w:p>
+    <w:p>
+      <w:pPr>
+        <w:shd w:val="clear" w:color="auto" w:fill="FFFFFF"/>
+        <w:tabs>
+          <w:tab w:val="left" w:pos="916"/>
+          <w:tab w:val="left" w:pos="1832"/>
+          <w:tab w:val="left" w:pos="2748"/>
+          <w:tab w:val="left" w:pos="3664"/>
+          <w:tab w:val="left" w:pos="4580"/>
+          <w:tab w:val="left" w:pos="5496"/>
+          <w:tab w:val="left" w:pos="6412"/>
+          <w:tab w:val="left" w:pos="7328"/>
+          <w:tab w:val="left" w:pos="8244"/>
+          <w:tab w:val="left" w:pos="9160"/>
+          <w:tab w:val="left" w:pos="10076"/>
+          <w:tab w:val="left" w:pos="10992"/>
+          <w:tab w:val="left" w:pos="11908"/>
+          <w:tab w:val="left" w:pos="12824"/>
+          <w:tab w:val="left" w:pos="13740"/>
+          <w:tab w:val="left" w:pos="14656"/>
+        </w:tabs>
+        <w:wordWrap w:val="0"/>
+        <w:spacing w:after="0" w:line="187" w:lineRule="atLeast"/>
+        <w:rPr>
+          <w:rFonts w:ascii="Lucida Console" w:eastAsia="Times New Roman" w:hAnsi="Lucida Console" w:cs="Courier New"/>
+          <w:color w:val="000000"/>
+          <w:sz w:val="20"/>
+          <w:szCs w:val="20"/>
+          <w:bdr w:val="none" w:sz="0" w:space="0" w:color="auto" w:frame="1"/>
+        </w:rPr>
+      </w:pPr>
+      <w:r>
+        <w:rPr>
+          <w:rFonts w:ascii="Lucida Console" w:eastAsia="Times New Roman" w:hAnsi="Lucida Console" w:cs="Courier New"/>
+          <w:color w:val="000000"/>
+          <w:sz w:val="20"/>
+          <w:szCs w:val="20"/>
+          <w:bdr w:val="none" w:sz="0" w:space="0" w:color="auto" w:frame="1"/>
+        </w:rPr>
+        <w:t>(</w:t>
+      </w:r>
+      <w:proofErr w:type="gramStart"/>
+      <w:r>
+        <w:rPr>
+          <w:rFonts w:ascii="Lucida Console" w:eastAsia="Times New Roman" w:hAnsi="Lucida Console" w:cs="Courier New"/>
+          <w:color w:val="000000"/>
+          <w:sz w:val="20"/>
+          <w:szCs w:val="20"/>
+          <w:bdr w:val="none" w:sz="0" w:space="0" w:color="auto" w:frame="1"/>
+        </w:rPr>
+        <w:t xml:space="preserve">Intercept)   </w:t>
+      </w:r>
+      <w:proofErr w:type="gramEnd"/>
+      <w:r>
+        <w:rPr>
+          <w:rFonts w:ascii="Lucida Console" w:eastAsia="Times New Roman" w:hAnsi="Lucida Console" w:cs="Courier New"/>
+          <w:color w:val="000000"/>
+          <w:sz w:val="20"/>
+          <w:szCs w:val="20"/>
+          <w:bdr w:val="none" w:sz="0" w:space="0" w:color="auto" w:frame="1"/>
+        </w:rPr>
+        <w:t xml:space="preserve">    0.38125    0.41853   0.911   0.3623    </w:t>
+      </w:r>
+    </w:p>
+    <w:p>
+      <w:pPr>
+        <w:shd w:val="clear" w:color="auto" w:fill="FFFFFF"/>
+        <w:tabs>
+          <w:tab w:val="left" w:pos="916"/>
+          <w:tab w:val="left" w:pos="1832"/>
+          <w:tab w:val="left" w:pos="2748"/>
+          <w:tab w:val="left" w:pos="3664"/>
+          <w:tab w:val="left" w:pos="4580"/>
+          <w:tab w:val="left" w:pos="5496"/>
+          <w:tab w:val="left" w:pos="6412"/>
+          <w:tab w:val="left" w:pos="7328"/>
+          <w:tab w:val="left" w:pos="8244"/>
+          <w:tab w:val="left" w:pos="9160"/>
+          <w:tab w:val="left" w:pos="10076"/>
+          <w:tab w:val="left" w:pos="10992"/>
+          <w:tab w:val="left" w:pos="11908"/>
+          <w:tab w:val="left" w:pos="12824"/>
+          <w:tab w:val="left" w:pos="13740"/>
+          <w:tab w:val="left" w:pos="14656"/>
+        </w:tabs>
+        <w:wordWrap w:val="0"/>
+        <w:spacing w:after="0" w:line="187" w:lineRule="atLeast"/>
+        <w:rPr>
+          <w:rFonts w:ascii="Lucida Console" w:eastAsia="Times New Roman" w:hAnsi="Lucida Console" w:cs="Courier New"/>
+          <w:color w:val="000000"/>
+          <w:sz w:val="20"/>
+          <w:szCs w:val="20"/>
+          <w:bdr w:val="none" w:sz="0" w:space="0" w:color="auto" w:frame="1"/>
+        </w:rPr>
+      </w:pPr>
+      <w:proofErr w:type="spellStart"/>
+      <w:proofErr w:type="gramStart"/>
+      <w:r>
+        <w:rPr>
+          <w:rFonts w:ascii="Lucida Console" w:eastAsia="Times New Roman" w:hAnsi="Lucida Console" w:cs="Courier New"/>
+          <w:color w:val="000000"/>
+          <w:sz w:val="20"/>
+          <w:szCs w:val="20"/>
+          <w:bdr w:val="none" w:sz="0" w:space="0" w:color="auto" w:frame="1"/>
+        </w:rPr>
+        <w:t>shrub.density</w:t>
+      </w:r>
+      <w:proofErr w:type="spellEnd"/>
+      <w:proofErr w:type="gramEnd"/>
+      <w:r>
+        <w:rPr>
+          <w:rFonts w:ascii="Lucida Console" w:eastAsia="Times New Roman" w:hAnsi="Lucida Console" w:cs="Courier New"/>
+          <w:color w:val="000000"/>
+          <w:sz w:val="20"/>
+          <w:szCs w:val="20"/>
+          <w:bdr w:val="none" w:sz="0" w:space="0" w:color="auto" w:frame="1"/>
+        </w:rPr>
+        <w:t xml:space="preserve">     0.08558    0.04204   2.036   0.0418 *  </w:t>
+      </w:r>
+    </w:p>
+    <w:p>
+      <w:pPr>
+        <w:shd w:val="clear" w:color="auto" w:fill="FFFFFF"/>
+        <w:tabs>
+          <w:tab w:val="left" w:pos="916"/>
+          <w:tab w:val="left" w:pos="1832"/>
+          <w:tab w:val="left" w:pos="2748"/>
+          <w:tab w:val="left" w:pos="3664"/>
+          <w:tab w:val="left" w:pos="4580"/>
+          <w:tab w:val="left" w:pos="5496"/>
+          <w:tab w:val="left" w:pos="6412"/>
+          <w:tab w:val="left" w:pos="7328"/>
+          <w:tab w:val="left" w:pos="8244"/>
+          <w:tab w:val="left" w:pos="9160"/>
+          <w:tab w:val="left" w:pos="10076"/>
+          <w:tab w:val="left" w:pos="10992"/>
+          <w:tab w:val="left" w:pos="11908"/>
+          <w:tab w:val="left" w:pos="12824"/>
+          <w:tab w:val="left" w:pos="13740"/>
+          <w:tab w:val="left" w:pos="14656"/>
+        </w:tabs>
+        <w:wordWrap w:val="0"/>
+        <w:spacing w:after="0" w:line="187" w:lineRule="atLeast"/>
+        <w:rPr>
+          <w:rFonts w:ascii="Lucida Console" w:eastAsia="Times New Roman" w:hAnsi="Lucida Console" w:cs="Courier New"/>
+          <w:color w:val="000000"/>
+          <w:sz w:val="20"/>
+          <w:szCs w:val="20"/>
+          <w:bdr w:val="none" w:sz="0" w:space="0" w:color="auto" w:frame="1"/>
+        </w:rPr>
+      </w:pPr>
+      <w:proofErr w:type="spellStart"/>
+      <w:proofErr w:type="gramStart"/>
+      <w:r>
+        <w:rPr>
+          <w:rFonts w:ascii="Lucida Console" w:eastAsia="Times New Roman" w:hAnsi="Lucida Console" w:cs="Courier New"/>
+          <w:color w:val="000000"/>
+          <w:sz w:val="20"/>
+          <w:szCs w:val="20"/>
+          <w:bdr w:val="none" w:sz="0" w:space="0" w:color="auto" w:frame="1"/>
+        </w:rPr>
+        <w:t>N.flowers</w:t>
+      </w:r>
+      <w:proofErr w:type="gramEnd"/>
+      <w:r>
+        <w:rPr>
+          <w:rFonts w:ascii="Lucida Console" w:eastAsia="Times New Roman" w:hAnsi="Lucida Console" w:cs="Courier New"/>
+          <w:color w:val="000000"/>
+          <w:sz w:val="20"/>
+          <w:szCs w:val="20"/>
+          <w:bdr w:val="none" w:sz="0" w:space="0" w:color="auto" w:frame="1"/>
+        </w:rPr>
+        <w:t>.scaled</w:t>
+      </w:r>
+      <w:proofErr w:type="spellEnd"/>
+      <w:r>
+        <w:rPr>
+          <w:rFonts w:ascii="Lucida Console" w:eastAsia="Times New Roman" w:hAnsi="Lucida Console" w:cs="Courier New"/>
+          <w:color w:val="000000"/>
+          <w:sz w:val="20"/>
+          <w:szCs w:val="20"/>
+          <w:bdr w:val="none" w:sz="0" w:space="0" w:color="auto" w:frame="1"/>
+        </w:rPr>
+        <w:t xml:space="preserve">  0.40650    0.09743   4.172 3.01e-05 ***</w:t>
+      </w:r>
+    </w:p>
+    <w:p>
+      <w:pPr>
+        <w:shd w:val="clear" w:color="auto" w:fill="FFFFFF"/>
+        <w:tabs>
+          <w:tab w:val="left" w:pos="916"/>
+          <w:tab w:val="left" w:pos="1832"/>
+          <w:tab w:val="left" w:pos="2748"/>
+          <w:tab w:val="left" w:pos="3664"/>
+          <w:tab w:val="left" w:pos="4580"/>
+          <w:tab w:val="left" w:pos="5496"/>
+          <w:tab w:val="left" w:pos="6412"/>
+          <w:tab w:val="left" w:pos="7328"/>
+          <w:tab w:val="left" w:pos="8244"/>
+          <w:tab w:val="left" w:pos="9160"/>
+          <w:tab w:val="left" w:pos="10076"/>
+          <w:tab w:val="left" w:pos="10992"/>
+          <w:tab w:val="left" w:pos="11908"/>
+          <w:tab w:val="left" w:pos="12824"/>
+          <w:tab w:val="left" w:pos="13740"/>
+          <w:tab w:val="left" w:pos="14656"/>
+        </w:tabs>
+        <w:wordWrap w:val="0"/>
+        <w:spacing w:after="0" w:line="187" w:lineRule="atLeast"/>
+        <w:rPr>
+          <w:rFonts w:ascii="Lucida Console" w:eastAsia="Times New Roman" w:hAnsi="Lucida Console" w:cs="Courier New"/>
+          <w:color w:val="000000"/>
+          <w:sz w:val="20"/>
+          <w:szCs w:val="20"/>
+        </w:rPr>
+      </w:pPr>
+      <w:proofErr w:type="spellStart"/>
+      <w:proofErr w:type="gramStart"/>
+      <w:r>
+        <w:rPr>
+          <w:rFonts w:ascii="Lucida Console" w:eastAsia="Times New Roman" w:hAnsi="Lucida Console" w:cs="Courier New"/>
+          <w:color w:val="000000"/>
+          <w:sz w:val="20"/>
+          <w:szCs w:val="20"/>
+          <w:bdr w:val="none" w:sz="0" w:space="0" w:color="auto" w:frame="1"/>
+        </w:rPr>
+        <w:t>site.density</w:t>
+      </w:r>
+      <w:proofErr w:type="spellEnd"/>
+      <w:proofErr w:type="gramEnd"/>
+      <w:r>
+        <w:rPr>
+          <w:rFonts w:ascii="Lucida Console" w:eastAsia="Times New Roman" w:hAnsi="Lucida Console" w:cs="Courier New"/>
+          <w:color w:val="000000"/>
+          <w:sz w:val="20"/>
+          <w:szCs w:val="20"/>
+          <w:bdr w:val="none" w:sz="0" w:space="0" w:color="auto" w:frame="1"/>
+        </w:rPr>
+        <w:t xml:space="preserve">     -4.53886   10.25546  -0.443   0.6581    </w:t>
+      </w:r>
+    </w:p>
+    <w:p/>
+    <w:p>
+      <w:r>
+        <w:t>Site density was not measured each day. There is a significant interaction, however the positive effect of individual flower number was unchanged – it just became more positive. Therefore, we feel comfortable still including it in models.</w:t>
+      </w:r>
+    </w:p>
+    <w:p/>
+    <w:p>
       <w:pPr>
         <w:rPr>
           <w:b/>
@@ -426,6 +832,9 @@
         <w:t>10 functional groups, 62 RTU of visitors</w:t>
       </w:r>
     </w:p>
+    <w:p/>
+    <w:p/>
+    <w:p/>
     <w:p>
       <w:pPr>
         <w:rPr>
@@ -469,6 +878,1233 @@
         <w:t>Suggestions for future work based on these results.</w:t>
       </w:r>
     </w:p>
+    <w:p>
+      <w:r>
+        <w:t>Appendix</w:t>
+      </w:r>
+    </w:p>
+    <w:p>
+      <w:pPr>
+        <w:rPr>
+          <w:rFonts w:eastAsia="Times New Roman"/>
+          <w:sz w:val="30"/>
+          <w:szCs w:val="30"/>
+        </w:rPr>
+      </w:pPr>
+      <w:r>
+        <w:t xml:space="preserve">Imputation: Missing values (4) of site level density for imputed using the package </w:t>
+      </w:r>
+      <w:proofErr w:type="spellStart"/>
+      <w:r>
+        <w:t>imputeTS</w:t>
+      </w:r>
+      <w:proofErr w:type="spellEnd"/>
+      <w:r>
+        <w:t xml:space="preserve"> (cite) to be able to use the most response data in the analysis. All species were imputed individually because different plants have different flowering strategies. We used time series because the number of flowers opened each days has temporal dependencies. </w:t>
+      </w:r>
+      <w:r>
+        <w:t>“</w:t>
+      </w:r>
+      <w:r>
+        <w:rPr>
+          <w:rFonts w:eastAsia="Times New Roman"/>
+          <w:sz w:val="30"/>
+          <w:szCs w:val="30"/>
+        </w:rPr>
+        <w:t xml:space="preserve">his process is a commonly used statistical method for </w:t>
+      </w:r>
+    </w:p>
+    <w:p>
+      <w:pPr>
+        <w:spacing w:after="0" w:line="240" w:lineRule="auto"/>
+        <w:rPr>
+          <w:rFonts w:eastAsia="Times New Roman"/>
+          <w:sz w:val="30"/>
+          <w:szCs w:val="30"/>
+        </w:rPr>
+      </w:pPr>
+      <w:r>
+        <w:rPr>
+          <w:rFonts w:eastAsia="Times New Roman"/>
+          <w:sz w:val="30"/>
+          <w:szCs w:val="30"/>
+        </w:rPr>
+        <w:t xml:space="preserve">substituting missing values in a time series with values following the same temporal or spatial pattern </w:t>
+      </w:r>
+    </w:p>
+    <w:p>
+      <w:pPr>
+        <w:spacing w:after="0" w:line="240" w:lineRule="auto"/>
+        <w:rPr>
+          <w:rFonts w:eastAsia="Times New Roman"/>
+          <w:sz w:val="30"/>
+          <w:szCs w:val="30"/>
+        </w:rPr>
+      </w:pPr>
+      <w:r>
+        <w:rPr>
+          <w:rFonts w:eastAsia="Times New Roman"/>
+          <w:sz w:val="30"/>
+          <w:szCs w:val="30"/>
+        </w:rPr>
+        <w:t>created by existing data (Schneider, 2001; Moritz, 2015)</w:t>
+      </w:r>
+    </w:p>
+    <w:p>
+      <w:r>
+        <w:t>“</w:t>
+      </w:r>
+    </w:p>
+    <w:p>
+      <w:r>
+        <w:t>Used linear interpolation</w:t>
+      </w:r>
+      <w:r>
+        <w:t xml:space="preserve"> – I expect there to be a trend but no seasonality. </w:t>
+      </w:r>
+      <w:bookmarkStart w:id="0" w:name="_GoBack"/>
+      <w:bookmarkEnd w:id="0"/>
+    </w:p>
+    <w:p/>
+    <w:p>
+      <w:r>
+        <w:lastRenderedPageBreak/>
+        <w:t>Table 1: Imputation of site density measurements.</w:t>
+      </w:r>
+    </w:p>
+    <w:tbl>
+      <w:tblPr>
+        <w:tblStyle w:val="TableGrid"/>
+        <w:tblW w:w="0" w:type="auto"/>
+        <w:tblLook w:val="04A0" w:firstRow="1" w:lastRow="0" w:firstColumn="1" w:lastColumn="0" w:noHBand="0" w:noVBand="1"/>
+      </w:tblPr>
+      <w:tblGrid>
+        <w:gridCol w:w="1558"/>
+        <w:gridCol w:w="1558"/>
+        <w:gridCol w:w="1558"/>
+        <w:gridCol w:w="1558"/>
+        <w:gridCol w:w="1559"/>
+        <w:gridCol w:w="1559"/>
+      </w:tblGrid>
+      <w:tr>
+        <w:tc>
+          <w:tcPr>
+            <w:tcW w:w="1558" w:type="dxa"/>
+          </w:tcPr>
+          <w:p>
+            <w:r>
+              <w:t>Parameter</w:t>
+            </w:r>
+          </w:p>
+        </w:tc>
+        <w:tc>
+          <w:tcPr>
+            <w:tcW w:w="3116" w:type="dxa"/>
+            <w:gridSpan w:val="2"/>
+          </w:tcPr>
+          <w:p>
+            <w:r>
+              <w:t>Mean</w:t>
+            </w:r>
+          </w:p>
+        </w:tc>
+        <w:tc>
+          <w:tcPr>
+            <w:tcW w:w="3117" w:type="dxa"/>
+            <w:gridSpan w:val="2"/>
+          </w:tcPr>
+          <w:p>
+            <w:r>
+              <w:t>Standard deviation</w:t>
+            </w:r>
+          </w:p>
+        </w:tc>
+        <w:tc>
+          <w:tcPr>
+            <w:tcW w:w="1559" w:type="dxa"/>
+          </w:tcPr>
+          <w:p>
+            <w:r>
+              <w:t xml:space="preserve">% </w:t>
+            </w:r>
+            <w:proofErr w:type="spellStart"/>
+            <w:r>
+              <w:t>DAta</w:t>
+            </w:r>
+            <w:proofErr w:type="spellEnd"/>
+          </w:p>
+        </w:tc>
+      </w:tr>
+      <w:tr>
+        <w:tc>
+          <w:tcPr>
+            <w:tcW w:w="1558" w:type="dxa"/>
+          </w:tcPr>
+          <w:p/>
+        </w:tc>
+        <w:tc>
+          <w:tcPr>
+            <w:tcW w:w="1558" w:type="dxa"/>
+          </w:tcPr>
+          <w:p>
+            <w:r>
+              <w:t>Before</w:t>
+            </w:r>
+          </w:p>
+        </w:tc>
+        <w:tc>
+          <w:tcPr>
+            <w:tcW w:w="1558" w:type="dxa"/>
+          </w:tcPr>
+          <w:p>
+            <w:r>
+              <w:t>After</w:t>
+            </w:r>
+          </w:p>
+        </w:tc>
+        <w:tc>
+          <w:tcPr>
+            <w:tcW w:w="1558" w:type="dxa"/>
+          </w:tcPr>
+          <w:p>
+            <w:r>
+              <w:t>Before</w:t>
+            </w:r>
+          </w:p>
+        </w:tc>
+        <w:tc>
+          <w:tcPr>
+            <w:tcW w:w="1559" w:type="dxa"/>
+          </w:tcPr>
+          <w:p>
+            <w:r>
+              <w:t>After</w:t>
+            </w:r>
+          </w:p>
+        </w:tc>
+        <w:tc>
+          <w:tcPr>
+            <w:tcW w:w="1559" w:type="dxa"/>
+          </w:tcPr>
+          <w:p>
+            <w:r>
+              <w:t>Before</w:t>
+            </w:r>
+          </w:p>
+        </w:tc>
+      </w:tr>
+      <w:tr>
+        <w:tc>
+          <w:tcPr>
+            <w:tcW w:w="1558" w:type="dxa"/>
+            <w:vAlign w:val="bottom"/>
+          </w:tcPr>
+          <w:p>
+            <w:pPr>
+              <w:rPr>
+                <w:rFonts w:ascii="Calibri" w:hAnsi="Calibri" w:cs="Calibri"/>
+                <w:color w:val="000000"/>
+                <w:sz w:val="22"/>
+                <w:szCs w:val="22"/>
+              </w:rPr>
+            </w:pPr>
+            <w:r>
+              <w:rPr>
+                <w:rFonts w:ascii="Calibri" w:hAnsi="Calibri" w:cs="Calibri"/>
+                <w:color w:val="000000"/>
+                <w:sz w:val="22"/>
+                <w:szCs w:val="22"/>
+              </w:rPr>
+              <w:t>LT</w:t>
+            </w:r>
+          </w:p>
+        </w:tc>
+        <w:tc>
+          <w:tcPr>
+            <w:tcW w:w="1558" w:type="dxa"/>
+            <w:vAlign w:val="bottom"/>
+          </w:tcPr>
+          <w:p>
+            <w:pPr>
+              <w:jc w:val="right"/>
+              <w:rPr>
+                <w:rFonts w:ascii="Calibri" w:hAnsi="Calibri" w:cs="Calibri"/>
+                <w:color w:val="000000"/>
+                <w:sz w:val="22"/>
+                <w:szCs w:val="22"/>
+              </w:rPr>
+            </w:pPr>
+            <w:r>
+              <w:rPr>
+                <w:rFonts w:ascii="Calibri" w:hAnsi="Calibri" w:cs="Calibri"/>
+                <w:color w:val="000000"/>
+                <w:sz w:val="22"/>
+                <w:szCs w:val="22"/>
+              </w:rPr>
+              <w:t>0.011858974</w:t>
+            </w:r>
+          </w:p>
+        </w:tc>
+        <w:tc>
+          <w:tcPr>
+            <w:tcW w:w="1558" w:type="dxa"/>
+          </w:tcPr>
+          <w:p/>
+        </w:tc>
+        <w:tc>
+          <w:tcPr>
+            <w:tcW w:w="1558" w:type="dxa"/>
+            <w:vAlign w:val="bottom"/>
+          </w:tcPr>
+          <w:p>
+            <w:pPr>
+              <w:jc w:val="right"/>
+              <w:rPr>
+                <w:rFonts w:ascii="Calibri" w:hAnsi="Calibri" w:cs="Calibri"/>
+                <w:color w:val="000000"/>
+                <w:sz w:val="22"/>
+                <w:szCs w:val="22"/>
+              </w:rPr>
+            </w:pPr>
+            <w:r>
+              <w:rPr>
+                <w:rFonts w:ascii="Calibri" w:hAnsi="Calibri" w:cs="Calibri"/>
+                <w:color w:val="000000"/>
+                <w:sz w:val="22"/>
+                <w:szCs w:val="22"/>
+              </w:rPr>
+              <w:t>0.00312757</w:t>
+            </w:r>
+          </w:p>
+        </w:tc>
+        <w:tc>
+          <w:tcPr>
+            <w:tcW w:w="1559" w:type="dxa"/>
+          </w:tcPr>
+          <w:p/>
+        </w:tc>
+        <w:tc>
+          <w:tcPr>
+            <w:tcW w:w="1559" w:type="dxa"/>
+          </w:tcPr>
+          <w:p>
+            <w:r>
+              <w:t>76.5%</w:t>
+            </w:r>
+          </w:p>
+        </w:tc>
+      </w:tr>
+      <w:tr>
+        <w:tc>
+          <w:tcPr>
+            <w:tcW w:w="1558" w:type="dxa"/>
+            <w:vAlign w:val="bottom"/>
+          </w:tcPr>
+          <w:p>
+            <w:pPr>
+              <w:rPr>
+                <w:rFonts w:ascii="Calibri" w:hAnsi="Calibri" w:cs="Calibri"/>
+                <w:color w:val="000000"/>
+                <w:sz w:val="22"/>
+                <w:szCs w:val="22"/>
+              </w:rPr>
+            </w:pPr>
+            <w:r>
+              <w:rPr>
+                <w:rFonts w:ascii="Calibri" w:hAnsi="Calibri" w:cs="Calibri"/>
+                <w:color w:val="000000"/>
+                <w:sz w:val="22"/>
+                <w:szCs w:val="22"/>
+              </w:rPr>
+              <w:t>SD</w:t>
+            </w:r>
+          </w:p>
+        </w:tc>
+        <w:tc>
+          <w:tcPr>
+            <w:tcW w:w="1558" w:type="dxa"/>
+            <w:vAlign w:val="bottom"/>
+          </w:tcPr>
+          <w:p>
+            <w:pPr>
+              <w:jc w:val="right"/>
+              <w:rPr>
+                <w:rFonts w:ascii="Calibri" w:hAnsi="Calibri" w:cs="Calibri"/>
+                <w:color w:val="000000"/>
+                <w:sz w:val="22"/>
+                <w:szCs w:val="22"/>
+              </w:rPr>
+            </w:pPr>
+            <w:r>
+              <w:rPr>
+                <w:rFonts w:ascii="Calibri" w:hAnsi="Calibri" w:cs="Calibri"/>
+                <w:color w:val="000000"/>
+                <w:sz w:val="22"/>
+                <w:szCs w:val="22"/>
+              </w:rPr>
+              <w:t>7.69E-05</w:t>
+            </w:r>
+          </w:p>
+        </w:tc>
+        <w:tc>
+          <w:tcPr>
+            <w:tcW w:w="1558" w:type="dxa"/>
+          </w:tcPr>
+          <w:p/>
+        </w:tc>
+        <w:tc>
+          <w:tcPr>
+            <w:tcW w:w="1558" w:type="dxa"/>
+            <w:vAlign w:val="bottom"/>
+          </w:tcPr>
+          <w:p>
+            <w:pPr>
+              <w:jc w:val="right"/>
+              <w:rPr>
+                <w:rFonts w:ascii="Calibri" w:hAnsi="Calibri" w:cs="Calibri"/>
+                <w:color w:val="000000"/>
+                <w:sz w:val="22"/>
+                <w:szCs w:val="22"/>
+              </w:rPr>
+            </w:pPr>
+            <w:r>
+              <w:rPr>
+                <w:rFonts w:ascii="Calibri" w:hAnsi="Calibri" w:cs="Calibri"/>
+                <w:color w:val="000000"/>
+                <w:sz w:val="22"/>
+                <w:szCs w:val="22"/>
+              </w:rPr>
+              <w:t>0.00027735</w:t>
+            </w:r>
+          </w:p>
+        </w:tc>
+        <w:tc>
+          <w:tcPr>
+            <w:tcW w:w="1559" w:type="dxa"/>
+          </w:tcPr>
+          <w:p/>
+        </w:tc>
+        <w:tc>
+          <w:tcPr>
+            <w:tcW w:w="1559" w:type="dxa"/>
+          </w:tcPr>
+          <w:p>
+            <w:r>
+              <w:t>76.5%</w:t>
+            </w:r>
+          </w:p>
+        </w:tc>
+      </w:tr>
+      <w:tr>
+        <w:tc>
+          <w:tcPr>
+            <w:tcW w:w="1558" w:type="dxa"/>
+            <w:vAlign w:val="bottom"/>
+          </w:tcPr>
+          <w:p>
+            <w:pPr>
+              <w:rPr>
+                <w:rFonts w:ascii="Calibri" w:hAnsi="Calibri" w:cs="Calibri"/>
+                <w:color w:val="000000"/>
+                <w:sz w:val="22"/>
+                <w:szCs w:val="22"/>
+              </w:rPr>
+            </w:pPr>
+            <w:r>
+              <w:rPr>
+                <w:rFonts w:ascii="Calibri" w:hAnsi="Calibri" w:cs="Calibri"/>
+                <w:color w:val="000000"/>
+                <w:sz w:val="22"/>
+                <w:szCs w:val="22"/>
+              </w:rPr>
+              <w:t>SM</w:t>
+            </w:r>
+          </w:p>
+        </w:tc>
+        <w:tc>
+          <w:tcPr>
+            <w:tcW w:w="1558" w:type="dxa"/>
+            <w:vAlign w:val="bottom"/>
+          </w:tcPr>
+          <w:p>
+            <w:pPr>
+              <w:jc w:val="right"/>
+              <w:rPr>
+                <w:rFonts w:ascii="Calibri" w:hAnsi="Calibri" w:cs="Calibri"/>
+                <w:color w:val="000000"/>
+                <w:sz w:val="22"/>
+                <w:szCs w:val="22"/>
+              </w:rPr>
+            </w:pPr>
+            <w:r>
+              <w:rPr>
+                <w:rFonts w:ascii="Calibri" w:hAnsi="Calibri" w:cs="Calibri"/>
+                <w:color w:val="000000"/>
+                <w:sz w:val="22"/>
+                <w:szCs w:val="22"/>
+              </w:rPr>
+              <w:t>0.000521368</w:t>
+            </w:r>
+          </w:p>
+        </w:tc>
+        <w:tc>
+          <w:tcPr>
+            <w:tcW w:w="1558" w:type="dxa"/>
+          </w:tcPr>
+          <w:p/>
+        </w:tc>
+        <w:tc>
+          <w:tcPr>
+            <w:tcW w:w="1558" w:type="dxa"/>
+            <w:vAlign w:val="bottom"/>
+          </w:tcPr>
+          <w:p>
+            <w:pPr>
+              <w:jc w:val="right"/>
+              <w:rPr>
+                <w:rFonts w:ascii="Calibri" w:hAnsi="Calibri" w:cs="Calibri"/>
+                <w:color w:val="000000"/>
+                <w:sz w:val="22"/>
+                <w:szCs w:val="22"/>
+              </w:rPr>
+            </w:pPr>
+            <w:r>
+              <w:rPr>
+                <w:rFonts w:ascii="Calibri" w:hAnsi="Calibri" w:cs="Calibri"/>
+                <w:color w:val="000000"/>
+                <w:sz w:val="22"/>
+                <w:szCs w:val="22"/>
+              </w:rPr>
+              <w:t>0.000874754</w:t>
+            </w:r>
+          </w:p>
+        </w:tc>
+        <w:tc>
+          <w:tcPr>
+            <w:tcW w:w="1559" w:type="dxa"/>
+          </w:tcPr>
+          <w:p/>
+        </w:tc>
+        <w:tc>
+          <w:tcPr>
+            <w:tcW w:w="1559" w:type="dxa"/>
+          </w:tcPr>
+          <w:p>
+            <w:r>
+              <w:t>76.5%</w:t>
+            </w:r>
+          </w:p>
+        </w:tc>
+      </w:tr>
+      <w:tr>
+        <w:tc>
+          <w:tcPr>
+            <w:tcW w:w="1558" w:type="dxa"/>
+            <w:vAlign w:val="bottom"/>
+          </w:tcPr>
+          <w:p>
+            <w:pPr>
+              <w:rPr>
+                <w:rFonts w:ascii="Calibri" w:hAnsi="Calibri" w:cs="Calibri"/>
+                <w:color w:val="000000"/>
+                <w:sz w:val="22"/>
+                <w:szCs w:val="22"/>
+              </w:rPr>
+            </w:pPr>
+            <w:r>
+              <w:rPr>
+                <w:rFonts w:ascii="Calibri" w:hAnsi="Calibri" w:cs="Calibri"/>
+                <w:color w:val="000000"/>
+                <w:sz w:val="22"/>
+                <w:szCs w:val="22"/>
+              </w:rPr>
+              <w:t>SC</w:t>
+            </w:r>
+          </w:p>
+        </w:tc>
+        <w:tc>
+          <w:tcPr>
+            <w:tcW w:w="1558" w:type="dxa"/>
+            <w:vAlign w:val="bottom"/>
+          </w:tcPr>
+          <w:p>
+            <w:pPr>
+              <w:jc w:val="right"/>
+              <w:rPr>
+                <w:rFonts w:ascii="Calibri" w:hAnsi="Calibri" w:cs="Calibri"/>
+                <w:color w:val="000000"/>
+                <w:sz w:val="22"/>
+                <w:szCs w:val="22"/>
+              </w:rPr>
+            </w:pPr>
+            <w:r>
+              <w:rPr>
+                <w:rFonts w:ascii="Calibri" w:hAnsi="Calibri" w:cs="Calibri"/>
+                <w:color w:val="000000"/>
+                <w:sz w:val="22"/>
+                <w:szCs w:val="22"/>
+              </w:rPr>
+              <w:t>0.002653846</w:t>
+            </w:r>
+          </w:p>
+        </w:tc>
+        <w:tc>
+          <w:tcPr>
+            <w:tcW w:w="1558" w:type="dxa"/>
+          </w:tcPr>
+          <w:p/>
+        </w:tc>
+        <w:tc>
+          <w:tcPr>
+            <w:tcW w:w="1558" w:type="dxa"/>
+            <w:vAlign w:val="bottom"/>
+          </w:tcPr>
+          <w:p>
+            <w:pPr>
+              <w:jc w:val="right"/>
+              <w:rPr>
+                <w:rFonts w:ascii="Calibri" w:hAnsi="Calibri" w:cs="Calibri"/>
+                <w:color w:val="000000"/>
+                <w:sz w:val="22"/>
+                <w:szCs w:val="22"/>
+              </w:rPr>
+            </w:pPr>
+            <w:r>
+              <w:rPr>
+                <w:rFonts w:ascii="Calibri" w:hAnsi="Calibri" w:cs="Calibri"/>
+                <w:color w:val="000000"/>
+                <w:sz w:val="22"/>
+                <w:szCs w:val="22"/>
+              </w:rPr>
+              <w:t>0.002230327</w:t>
+            </w:r>
+          </w:p>
+        </w:tc>
+        <w:tc>
+          <w:tcPr>
+            <w:tcW w:w="1559" w:type="dxa"/>
+          </w:tcPr>
+          <w:p/>
+        </w:tc>
+        <w:tc>
+          <w:tcPr>
+            <w:tcW w:w="1559" w:type="dxa"/>
+          </w:tcPr>
+          <w:p>
+            <w:r>
+              <w:t>76.5%</w:t>
+            </w:r>
+          </w:p>
+        </w:tc>
+      </w:tr>
+      <w:tr>
+        <w:tc>
+          <w:tcPr>
+            <w:tcW w:w="1558" w:type="dxa"/>
+            <w:vAlign w:val="bottom"/>
+          </w:tcPr>
+          <w:p>
+            <w:pPr>
+              <w:rPr>
+                <w:rFonts w:ascii="Calibri" w:hAnsi="Calibri" w:cs="Calibri"/>
+                <w:color w:val="000000"/>
+                <w:sz w:val="22"/>
+                <w:szCs w:val="22"/>
+              </w:rPr>
+            </w:pPr>
+            <w:r>
+              <w:rPr>
+                <w:rFonts w:ascii="Calibri" w:hAnsi="Calibri" w:cs="Calibri"/>
+                <w:color w:val="000000"/>
+                <w:sz w:val="22"/>
+                <w:szCs w:val="22"/>
+              </w:rPr>
+              <w:t>AS</w:t>
+            </w:r>
+          </w:p>
+        </w:tc>
+        <w:tc>
+          <w:tcPr>
+            <w:tcW w:w="1558" w:type="dxa"/>
+            <w:vAlign w:val="bottom"/>
+          </w:tcPr>
+          <w:p>
+            <w:pPr>
+              <w:jc w:val="right"/>
+              <w:rPr>
+                <w:rFonts w:ascii="Calibri" w:hAnsi="Calibri" w:cs="Calibri"/>
+                <w:color w:val="000000"/>
+                <w:sz w:val="22"/>
+                <w:szCs w:val="22"/>
+              </w:rPr>
+            </w:pPr>
+            <w:r>
+              <w:rPr>
+                <w:rFonts w:ascii="Calibri" w:hAnsi="Calibri" w:cs="Calibri"/>
+                <w:color w:val="000000"/>
+                <w:sz w:val="22"/>
+                <w:szCs w:val="22"/>
+              </w:rPr>
+              <w:t>0.015478632</w:t>
+            </w:r>
+          </w:p>
+        </w:tc>
+        <w:tc>
+          <w:tcPr>
+            <w:tcW w:w="1558" w:type="dxa"/>
+          </w:tcPr>
+          <w:p/>
+        </w:tc>
+        <w:tc>
+          <w:tcPr>
+            <w:tcW w:w="1558" w:type="dxa"/>
+            <w:vAlign w:val="bottom"/>
+          </w:tcPr>
+          <w:p>
+            <w:pPr>
+              <w:jc w:val="right"/>
+              <w:rPr>
+                <w:rFonts w:ascii="Calibri" w:hAnsi="Calibri" w:cs="Calibri"/>
+                <w:color w:val="000000"/>
+                <w:sz w:val="22"/>
+                <w:szCs w:val="22"/>
+              </w:rPr>
+            </w:pPr>
+            <w:r>
+              <w:rPr>
+                <w:rFonts w:ascii="Calibri" w:hAnsi="Calibri" w:cs="Calibri"/>
+                <w:color w:val="000000"/>
+                <w:sz w:val="22"/>
+                <w:szCs w:val="22"/>
+              </w:rPr>
+              <w:t>0.009804953</w:t>
+            </w:r>
+          </w:p>
+        </w:tc>
+        <w:tc>
+          <w:tcPr>
+            <w:tcW w:w="1559" w:type="dxa"/>
+          </w:tcPr>
+          <w:p/>
+        </w:tc>
+        <w:tc>
+          <w:tcPr>
+            <w:tcW w:w="1559" w:type="dxa"/>
+          </w:tcPr>
+          <w:p>
+            <w:r>
+              <w:t>76.5%</w:t>
+            </w:r>
+          </w:p>
+        </w:tc>
+      </w:tr>
+      <w:tr>
+        <w:tc>
+          <w:tcPr>
+            <w:tcW w:w="1558" w:type="dxa"/>
+            <w:vAlign w:val="bottom"/>
+          </w:tcPr>
+          <w:p>
+            <w:pPr>
+              <w:rPr>
+                <w:rFonts w:ascii="Calibri" w:hAnsi="Calibri" w:cs="Calibri"/>
+                <w:color w:val="000000"/>
+                <w:sz w:val="22"/>
+                <w:szCs w:val="22"/>
+              </w:rPr>
+            </w:pPr>
+            <w:r>
+              <w:rPr>
+                <w:rFonts w:ascii="Calibri" w:hAnsi="Calibri" w:cs="Calibri"/>
+                <w:color w:val="000000"/>
+                <w:sz w:val="22"/>
+                <w:szCs w:val="22"/>
+              </w:rPr>
+              <w:t>EL</w:t>
+            </w:r>
+          </w:p>
+        </w:tc>
+        <w:tc>
+          <w:tcPr>
+            <w:tcW w:w="1558" w:type="dxa"/>
+            <w:vAlign w:val="bottom"/>
+          </w:tcPr>
+          <w:p>
+            <w:pPr>
+              <w:jc w:val="right"/>
+              <w:rPr>
+                <w:rFonts w:ascii="Calibri" w:hAnsi="Calibri" w:cs="Calibri"/>
+                <w:color w:val="000000"/>
+                <w:sz w:val="22"/>
+                <w:szCs w:val="22"/>
+              </w:rPr>
+            </w:pPr>
+            <w:r>
+              <w:rPr>
+                <w:rFonts w:ascii="Calibri" w:hAnsi="Calibri" w:cs="Calibri"/>
+                <w:color w:val="000000"/>
+                <w:sz w:val="22"/>
+                <w:szCs w:val="22"/>
+              </w:rPr>
+              <w:t>0</w:t>
+            </w:r>
+          </w:p>
+        </w:tc>
+        <w:tc>
+          <w:tcPr>
+            <w:tcW w:w="1558" w:type="dxa"/>
+          </w:tcPr>
+          <w:p/>
+        </w:tc>
+        <w:tc>
+          <w:tcPr>
+            <w:tcW w:w="1558" w:type="dxa"/>
+            <w:vAlign w:val="bottom"/>
+          </w:tcPr>
+          <w:p>
+            <w:pPr>
+              <w:jc w:val="right"/>
+              <w:rPr>
+                <w:rFonts w:ascii="Calibri" w:hAnsi="Calibri" w:cs="Calibri"/>
+                <w:color w:val="000000"/>
+                <w:sz w:val="22"/>
+                <w:szCs w:val="22"/>
+              </w:rPr>
+            </w:pPr>
+            <w:r>
+              <w:rPr>
+                <w:rFonts w:ascii="Calibri" w:hAnsi="Calibri" w:cs="Calibri"/>
+                <w:color w:val="000000"/>
+                <w:sz w:val="22"/>
+                <w:szCs w:val="22"/>
+              </w:rPr>
+              <w:t>0</w:t>
+            </w:r>
+          </w:p>
+        </w:tc>
+        <w:tc>
+          <w:tcPr>
+            <w:tcW w:w="1559" w:type="dxa"/>
+          </w:tcPr>
+          <w:p/>
+        </w:tc>
+        <w:tc>
+          <w:tcPr>
+            <w:tcW w:w="1559" w:type="dxa"/>
+          </w:tcPr>
+          <w:p>
+            <w:r>
+              <w:t>76.5%</w:t>
+            </w:r>
+          </w:p>
+        </w:tc>
+      </w:tr>
+      <w:tr>
+        <w:tc>
+          <w:tcPr>
+            <w:tcW w:w="1558" w:type="dxa"/>
+            <w:vAlign w:val="bottom"/>
+          </w:tcPr>
+          <w:p>
+            <w:pPr>
+              <w:rPr>
+                <w:rFonts w:ascii="Calibri" w:hAnsi="Calibri" w:cs="Calibri"/>
+                <w:color w:val="000000"/>
+                <w:sz w:val="22"/>
+                <w:szCs w:val="22"/>
+              </w:rPr>
+            </w:pPr>
+            <w:r>
+              <w:rPr>
+                <w:rFonts w:ascii="Calibri" w:hAnsi="Calibri" w:cs="Calibri"/>
+                <w:color w:val="000000"/>
+                <w:sz w:val="22"/>
+                <w:szCs w:val="22"/>
+              </w:rPr>
+              <w:t>EC</w:t>
+            </w:r>
+          </w:p>
+        </w:tc>
+        <w:tc>
+          <w:tcPr>
+            <w:tcW w:w="1558" w:type="dxa"/>
+            <w:vAlign w:val="bottom"/>
+          </w:tcPr>
+          <w:p>
+            <w:pPr>
+              <w:jc w:val="right"/>
+              <w:rPr>
+                <w:rFonts w:ascii="Calibri" w:hAnsi="Calibri" w:cs="Calibri"/>
+                <w:color w:val="000000"/>
+                <w:sz w:val="22"/>
+                <w:szCs w:val="22"/>
+              </w:rPr>
+            </w:pPr>
+            <w:r>
+              <w:rPr>
+                <w:rFonts w:ascii="Calibri" w:hAnsi="Calibri" w:cs="Calibri"/>
+                <w:color w:val="000000"/>
+                <w:sz w:val="22"/>
+                <w:szCs w:val="22"/>
+              </w:rPr>
+              <w:t>0.002405983</w:t>
+            </w:r>
+          </w:p>
+        </w:tc>
+        <w:tc>
+          <w:tcPr>
+            <w:tcW w:w="1558" w:type="dxa"/>
+          </w:tcPr>
+          <w:p/>
+        </w:tc>
+        <w:tc>
+          <w:tcPr>
+            <w:tcW w:w="1558" w:type="dxa"/>
+            <w:vAlign w:val="bottom"/>
+          </w:tcPr>
+          <w:p>
+            <w:pPr>
+              <w:jc w:val="right"/>
+              <w:rPr>
+                <w:rFonts w:ascii="Calibri" w:hAnsi="Calibri" w:cs="Calibri"/>
+                <w:color w:val="000000"/>
+                <w:sz w:val="22"/>
+                <w:szCs w:val="22"/>
+              </w:rPr>
+            </w:pPr>
+            <w:r>
+              <w:rPr>
+                <w:rFonts w:ascii="Calibri" w:hAnsi="Calibri" w:cs="Calibri"/>
+                <w:color w:val="000000"/>
+                <w:sz w:val="22"/>
+                <w:szCs w:val="22"/>
+              </w:rPr>
+              <w:t>0.003057944</w:t>
+            </w:r>
+          </w:p>
+        </w:tc>
+        <w:tc>
+          <w:tcPr>
+            <w:tcW w:w="1559" w:type="dxa"/>
+          </w:tcPr>
+          <w:p/>
+        </w:tc>
+        <w:tc>
+          <w:tcPr>
+            <w:tcW w:w="1559" w:type="dxa"/>
+          </w:tcPr>
+          <w:p>
+            <w:r>
+              <w:t>76.5%</w:t>
+            </w:r>
+          </w:p>
+        </w:tc>
+      </w:tr>
+      <w:tr>
+        <w:tc>
+          <w:tcPr>
+            <w:tcW w:w="1558" w:type="dxa"/>
+            <w:vAlign w:val="bottom"/>
+          </w:tcPr>
+          <w:p>
+            <w:pPr>
+              <w:rPr>
+                <w:rFonts w:ascii="Calibri" w:hAnsi="Calibri" w:cs="Calibri"/>
+                <w:color w:val="000000"/>
+                <w:sz w:val="22"/>
+                <w:szCs w:val="22"/>
+              </w:rPr>
+            </w:pPr>
+            <w:r>
+              <w:rPr>
+                <w:rFonts w:ascii="Calibri" w:hAnsi="Calibri" w:cs="Calibri"/>
+                <w:color w:val="000000"/>
+                <w:sz w:val="22"/>
+                <w:szCs w:val="22"/>
+              </w:rPr>
+              <w:t>PP</w:t>
+            </w:r>
+          </w:p>
+        </w:tc>
+        <w:tc>
+          <w:tcPr>
+            <w:tcW w:w="1558" w:type="dxa"/>
+            <w:vAlign w:val="bottom"/>
+          </w:tcPr>
+          <w:p>
+            <w:pPr>
+              <w:jc w:val="right"/>
+              <w:rPr>
+                <w:rFonts w:ascii="Calibri" w:hAnsi="Calibri" w:cs="Calibri"/>
+                <w:color w:val="000000"/>
+                <w:sz w:val="22"/>
+                <w:szCs w:val="22"/>
+              </w:rPr>
+            </w:pPr>
+            <w:r>
+              <w:rPr>
+                <w:rFonts w:ascii="Calibri" w:hAnsi="Calibri" w:cs="Calibri"/>
+                <w:color w:val="000000"/>
+                <w:sz w:val="22"/>
+                <w:szCs w:val="22"/>
+              </w:rPr>
+              <w:t>0.000115385</w:t>
+            </w:r>
+          </w:p>
+        </w:tc>
+        <w:tc>
+          <w:tcPr>
+            <w:tcW w:w="1558" w:type="dxa"/>
+          </w:tcPr>
+          <w:p/>
+        </w:tc>
+        <w:tc>
+          <w:tcPr>
+            <w:tcW w:w="1558" w:type="dxa"/>
+            <w:vAlign w:val="bottom"/>
+          </w:tcPr>
+          <w:p>
+            <w:pPr>
+              <w:jc w:val="right"/>
+              <w:rPr>
+                <w:rFonts w:ascii="Calibri" w:hAnsi="Calibri" w:cs="Calibri"/>
+                <w:color w:val="000000"/>
+                <w:sz w:val="22"/>
+                <w:szCs w:val="22"/>
+              </w:rPr>
+            </w:pPr>
+            <w:r>
+              <w:rPr>
+                <w:rFonts w:ascii="Calibri" w:hAnsi="Calibri" w:cs="Calibri"/>
+                <w:color w:val="000000"/>
+                <w:sz w:val="22"/>
+                <w:szCs w:val="22"/>
+              </w:rPr>
+              <w:t>0.000416025</w:t>
+            </w:r>
+          </w:p>
+        </w:tc>
+        <w:tc>
+          <w:tcPr>
+            <w:tcW w:w="1559" w:type="dxa"/>
+          </w:tcPr>
+          <w:p/>
+        </w:tc>
+        <w:tc>
+          <w:tcPr>
+            <w:tcW w:w="1559" w:type="dxa"/>
+          </w:tcPr>
+          <w:p>
+            <w:r>
+              <w:t>76.5%</w:t>
+            </w:r>
+          </w:p>
+        </w:tc>
+      </w:tr>
+      <w:tr>
+        <w:tc>
+          <w:tcPr>
+            <w:tcW w:w="1558" w:type="dxa"/>
+            <w:vAlign w:val="bottom"/>
+          </w:tcPr>
+          <w:p>
+            <w:pPr>
+              <w:rPr>
+                <w:rFonts w:ascii="Calibri" w:hAnsi="Calibri" w:cs="Calibri"/>
+                <w:color w:val="000000"/>
+                <w:sz w:val="22"/>
+                <w:szCs w:val="22"/>
+              </w:rPr>
+            </w:pPr>
+            <w:r>
+              <w:rPr>
+                <w:rFonts w:ascii="Calibri" w:hAnsi="Calibri" w:cs="Calibri"/>
+                <w:color w:val="000000"/>
+                <w:sz w:val="22"/>
+                <w:szCs w:val="22"/>
+              </w:rPr>
+              <w:t>HH</w:t>
+            </w:r>
+          </w:p>
+        </w:tc>
+        <w:tc>
+          <w:tcPr>
+            <w:tcW w:w="1558" w:type="dxa"/>
+            <w:vAlign w:val="bottom"/>
+          </w:tcPr>
+          <w:p>
+            <w:pPr>
+              <w:jc w:val="right"/>
+              <w:rPr>
+                <w:rFonts w:ascii="Calibri" w:hAnsi="Calibri" w:cs="Calibri"/>
+                <w:color w:val="000000"/>
+                <w:sz w:val="22"/>
+                <w:szCs w:val="22"/>
+              </w:rPr>
+            </w:pPr>
+            <w:r>
+              <w:rPr>
+                <w:rFonts w:ascii="Calibri" w:hAnsi="Calibri" w:cs="Calibri"/>
+                <w:color w:val="000000"/>
+                <w:sz w:val="22"/>
+                <w:szCs w:val="22"/>
+              </w:rPr>
+              <w:t>3.85E-05</w:t>
+            </w:r>
+          </w:p>
+        </w:tc>
+        <w:tc>
+          <w:tcPr>
+            <w:tcW w:w="1558" w:type="dxa"/>
+          </w:tcPr>
+          <w:p/>
+        </w:tc>
+        <w:tc>
+          <w:tcPr>
+            <w:tcW w:w="1558" w:type="dxa"/>
+            <w:vAlign w:val="bottom"/>
+          </w:tcPr>
+          <w:p>
+            <w:pPr>
+              <w:jc w:val="right"/>
+              <w:rPr>
+                <w:rFonts w:ascii="Calibri" w:hAnsi="Calibri" w:cs="Calibri"/>
+                <w:color w:val="000000"/>
+                <w:sz w:val="22"/>
+                <w:szCs w:val="22"/>
+              </w:rPr>
+            </w:pPr>
+            <w:r>
+              <w:rPr>
+                <w:rFonts w:ascii="Calibri" w:hAnsi="Calibri" w:cs="Calibri"/>
+                <w:color w:val="000000"/>
+                <w:sz w:val="22"/>
+                <w:szCs w:val="22"/>
+              </w:rPr>
+              <w:t>0.000138675</w:t>
+            </w:r>
+          </w:p>
+        </w:tc>
+        <w:tc>
+          <w:tcPr>
+            <w:tcW w:w="1559" w:type="dxa"/>
+          </w:tcPr>
+          <w:p/>
+        </w:tc>
+        <w:tc>
+          <w:tcPr>
+            <w:tcW w:w="1559" w:type="dxa"/>
+          </w:tcPr>
+          <w:p>
+            <w:r>
+              <w:t>76.5%</w:t>
+            </w:r>
+          </w:p>
+        </w:tc>
+      </w:tr>
+      <w:tr>
+        <w:tc>
+          <w:tcPr>
+            <w:tcW w:w="1558" w:type="dxa"/>
+            <w:vAlign w:val="bottom"/>
+          </w:tcPr>
+          <w:p>
+            <w:pPr>
+              <w:rPr>
+                <w:rFonts w:ascii="Calibri" w:hAnsi="Calibri" w:cs="Calibri"/>
+                <w:color w:val="000000"/>
+                <w:sz w:val="22"/>
+                <w:szCs w:val="22"/>
+              </w:rPr>
+            </w:pPr>
+            <w:r>
+              <w:rPr>
+                <w:rFonts w:ascii="Calibri" w:hAnsi="Calibri" w:cs="Calibri"/>
+                <w:color w:val="000000"/>
+                <w:sz w:val="22"/>
+                <w:szCs w:val="22"/>
+              </w:rPr>
+              <w:t>BW</w:t>
+            </w:r>
+          </w:p>
+        </w:tc>
+        <w:tc>
+          <w:tcPr>
+            <w:tcW w:w="1558" w:type="dxa"/>
+            <w:vAlign w:val="bottom"/>
+          </w:tcPr>
+          <w:p>
+            <w:pPr>
+              <w:jc w:val="right"/>
+              <w:rPr>
+                <w:rFonts w:ascii="Calibri" w:hAnsi="Calibri" w:cs="Calibri"/>
+                <w:color w:val="000000"/>
+                <w:sz w:val="22"/>
+                <w:szCs w:val="22"/>
+              </w:rPr>
+            </w:pPr>
+            <w:r>
+              <w:rPr>
+                <w:rFonts w:ascii="Calibri" w:hAnsi="Calibri" w:cs="Calibri"/>
+                <w:color w:val="000000"/>
+                <w:sz w:val="22"/>
+                <w:szCs w:val="22"/>
+              </w:rPr>
+              <w:t>0.001</w:t>
+            </w:r>
+          </w:p>
+        </w:tc>
+        <w:tc>
+          <w:tcPr>
+            <w:tcW w:w="1558" w:type="dxa"/>
+          </w:tcPr>
+          <w:p/>
+        </w:tc>
+        <w:tc>
+          <w:tcPr>
+            <w:tcW w:w="1558" w:type="dxa"/>
+            <w:vAlign w:val="bottom"/>
+          </w:tcPr>
+          <w:p>
+            <w:pPr>
+              <w:jc w:val="right"/>
+              <w:rPr>
+                <w:rFonts w:ascii="Calibri" w:hAnsi="Calibri" w:cs="Calibri"/>
+                <w:color w:val="000000"/>
+                <w:sz w:val="22"/>
+                <w:szCs w:val="22"/>
+              </w:rPr>
+            </w:pPr>
+            <w:r>
+              <w:rPr>
+                <w:rFonts w:ascii="Calibri" w:hAnsi="Calibri" w:cs="Calibri"/>
+                <w:color w:val="000000"/>
+                <w:sz w:val="22"/>
+                <w:szCs w:val="22"/>
+              </w:rPr>
+              <w:t>0.001607275</w:t>
+            </w:r>
+          </w:p>
+        </w:tc>
+        <w:tc>
+          <w:tcPr>
+            <w:tcW w:w="1559" w:type="dxa"/>
+          </w:tcPr>
+          <w:p/>
+        </w:tc>
+        <w:tc>
+          <w:tcPr>
+            <w:tcW w:w="1559" w:type="dxa"/>
+          </w:tcPr>
+          <w:p>
+            <w:r>
+              <w:t>76.5%</w:t>
+            </w:r>
+          </w:p>
+        </w:tc>
+      </w:tr>
+    </w:tbl>
+    <w:p/>
     <w:sectPr>
       <w:pgSz w:w="12240" w:h="15840"/>
       <w:pgMar w:top="1440" w:right="1440" w:bottom="1440" w:left="1440" w:header="720" w:footer="720" w:gutter="0"/>
@@ -482,9 +2118,9 @@
 <file path=word/numbering.xml><?xml version="1.0" encoding="utf-8"?>
 <w:numbering xmlns:wpc="http://schemas.microsoft.com/office/word/2010/wordprocessingCanvas" xmlns:cx="http://schemas.microsoft.com/office/drawing/2014/chartex" xmlns:cx1="http://schemas.microsoft.com/office/drawing/2015/9/8/chartex" xmlns:mc="http://schemas.openxmlformats.org/markup-compatibility/2006" xmlns:o="urn:schemas-microsoft-com:office:office" xmlns:r="http://schemas.openxmlformats.org/officeDocument/2006/relationships" xmlns:m="http://schemas.openxmlformats.org/officeDocument/2006/math" xmlns:v="urn:schemas-microsoft-com:vml" xmlns:wp14="http://schemas.microsoft.com/office/word/2010/wordprocessingDrawing" xmlns:wp="http://schemas.openxmlformats.org/drawingml/2006/wordprocessingDrawing" xmlns:w10="urn:schemas-microsoft-com:office:word" xmlns:w="http://schemas.openxmlformats.org/wordprocessingml/2006/main" xmlns:w14="http://schemas.microsoft.com/office/word/2010/wordml" xmlns:w15="http://schemas.microsoft.com/office/word/2012/wordml" xmlns:w16se="http://schemas.microsoft.com/office/word/2015/wordml/symex" xmlns:wpg="http://schemas.microsoft.com/office/word/2010/wordprocessingGroup" xmlns:wpi="http://schemas.microsoft.com/office/word/2010/wordprocessingInk" xmlns:wne="http://schemas.microsoft.com/office/word/2006/wordml" xmlns:wps="http://schemas.microsoft.com/office/word/2010/wordprocessingShape" mc:Ignorable="w14 w15 w16se wp14">
   <w:abstractNum w:abstractNumId="0" w15:restartNumberingAfterBreak="0">
-    <w:nsid w:val="5D2815C8"/>
+    <w:nsid w:val="4846799E"/>
     <w:multiLevelType w:val="hybridMultilevel"/>
-    <w:tmpl w:val="323EBFBC"/>
+    <w:tmpl w:val="282446BE"/>
     <w:lvl w:ilvl="0" w:tplc="04090011">
       <w:start w:val="1"/>
       <w:numFmt w:val="decimal"/>
@@ -570,7 +2206,99 @@
       </w:pPr>
     </w:lvl>
   </w:abstractNum>
+  <w:abstractNum w:abstractNumId="1" w15:restartNumberingAfterBreak="0">
+    <w:nsid w:val="5D2815C8"/>
+    <w:multiLevelType w:val="hybridMultilevel"/>
+    <w:tmpl w:val="323EBFBC"/>
+    <w:lvl w:ilvl="0" w:tplc="04090011">
+      <w:start w:val="1"/>
+      <w:numFmt w:val="decimal"/>
+      <w:lvlText w:val="%1)"/>
+      <w:lvlJc w:val="left"/>
+      <w:pPr>
+        <w:ind w:left="720" w:hanging="360"/>
+      </w:pPr>
+      <w:rPr>
+        <w:rFonts w:hint="default"/>
+      </w:rPr>
+    </w:lvl>
+    <w:lvl w:ilvl="1" w:tplc="04090019" w:tentative="1">
+      <w:start w:val="1"/>
+      <w:numFmt w:val="lowerLetter"/>
+      <w:lvlText w:val="%2."/>
+      <w:lvlJc w:val="left"/>
+      <w:pPr>
+        <w:ind w:left="1440" w:hanging="360"/>
+      </w:pPr>
+    </w:lvl>
+    <w:lvl w:ilvl="2" w:tplc="0409001B" w:tentative="1">
+      <w:start w:val="1"/>
+      <w:numFmt w:val="lowerRoman"/>
+      <w:lvlText w:val="%3."/>
+      <w:lvlJc w:val="right"/>
+      <w:pPr>
+        <w:ind w:left="2160" w:hanging="180"/>
+      </w:pPr>
+    </w:lvl>
+    <w:lvl w:ilvl="3" w:tplc="0409000F" w:tentative="1">
+      <w:start w:val="1"/>
+      <w:numFmt w:val="decimal"/>
+      <w:lvlText w:val="%4."/>
+      <w:lvlJc w:val="left"/>
+      <w:pPr>
+        <w:ind w:left="2880" w:hanging="360"/>
+      </w:pPr>
+    </w:lvl>
+    <w:lvl w:ilvl="4" w:tplc="04090019" w:tentative="1">
+      <w:start w:val="1"/>
+      <w:numFmt w:val="lowerLetter"/>
+      <w:lvlText w:val="%5."/>
+      <w:lvlJc w:val="left"/>
+      <w:pPr>
+        <w:ind w:left="3600" w:hanging="360"/>
+      </w:pPr>
+    </w:lvl>
+    <w:lvl w:ilvl="5" w:tplc="0409001B" w:tentative="1">
+      <w:start w:val="1"/>
+      <w:numFmt w:val="lowerRoman"/>
+      <w:lvlText w:val="%6."/>
+      <w:lvlJc w:val="right"/>
+      <w:pPr>
+        <w:ind w:left="4320" w:hanging="180"/>
+      </w:pPr>
+    </w:lvl>
+    <w:lvl w:ilvl="6" w:tplc="0409000F" w:tentative="1">
+      <w:start w:val="1"/>
+      <w:numFmt w:val="decimal"/>
+      <w:lvlText w:val="%7."/>
+      <w:lvlJc w:val="left"/>
+      <w:pPr>
+        <w:ind w:left="5040" w:hanging="360"/>
+      </w:pPr>
+    </w:lvl>
+    <w:lvl w:ilvl="7" w:tplc="04090019" w:tentative="1">
+      <w:start w:val="1"/>
+      <w:numFmt w:val="lowerLetter"/>
+      <w:lvlText w:val="%8."/>
+      <w:lvlJc w:val="left"/>
+      <w:pPr>
+        <w:ind w:left="5760" w:hanging="360"/>
+      </w:pPr>
+    </w:lvl>
+    <w:lvl w:ilvl="8" w:tplc="0409001B" w:tentative="1">
+      <w:start w:val="1"/>
+      <w:numFmt w:val="lowerRoman"/>
+      <w:lvlText w:val="%9."/>
+      <w:lvlJc w:val="right"/>
+      <w:pPr>
+        <w:ind w:left="6480" w:hanging="180"/>
+      </w:pPr>
+    </w:lvl>
+  </w:abstractNum>
   <w:num w:numId="1">
+    <w:abstractNumId w:val="1"/>
+  </w:num>
+  <w:num w:numId="2">
     <w:abstractNumId w:val="0"/>
   </w:num>
 </w:numbering>
@@ -1021,6 +2749,78 @@
       <w:contextualSpacing/>
     </w:pPr>
   </w:style>
+  <w:style w:type="paragraph" w:styleId="HTMLPreformatted">
+    <w:name w:val="HTML Preformatted"/>
+    <w:basedOn w:val="Normal"/>
+    <w:link w:val="HTMLPreformattedChar"/>
+    <w:uiPriority w:val="99"/>
+    <w:semiHidden/>
+    <w:unhideWhenUsed/>
+    <w:rsid w:val="00F36743"/>
+    <w:pPr>
+      <w:tabs>
+        <w:tab w:val="left" w:pos="916"/>
+        <w:tab w:val="left" w:pos="1832"/>
+        <w:tab w:val="left" w:pos="2748"/>
+        <w:tab w:val="left" w:pos="3664"/>
+        <w:tab w:val="left" w:pos="4580"/>
+        <w:tab w:val="left" w:pos="5496"/>
+        <w:tab w:val="left" w:pos="6412"/>
+        <w:tab w:val="left" w:pos="7328"/>
+        <w:tab w:val="left" w:pos="8244"/>
+        <w:tab w:val="left" w:pos="9160"/>
+        <w:tab w:val="left" w:pos="10076"/>
+        <w:tab w:val="left" w:pos="10992"/>
+        <w:tab w:val="left" w:pos="11908"/>
+        <w:tab w:val="left" w:pos="12824"/>
+        <w:tab w:val="left" w:pos="13740"/>
+        <w:tab w:val="left" w:pos="14656"/>
+      </w:tabs>
+      <w:spacing w:after="0" w:line="240" w:lineRule="auto"/>
+    </w:pPr>
+    <w:rPr>
+      <w:rFonts w:ascii="Courier New" w:eastAsia="Times New Roman" w:hAnsi="Courier New" w:cs="Courier New"/>
+      <w:sz w:val="20"/>
+      <w:szCs w:val="20"/>
+    </w:rPr>
+  </w:style>
+  <w:style w:type="character" w:customStyle="1" w:styleId="HTMLPreformattedChar">
+    <w:name w:val="HTML Preformatted Char"/>
+    <w:basedOn w:val="DefaultParagraphFont"/>
+    <w:link w:val="HTMLPreformatted"/>
+    <w:uiPriority w:val="99"/>
+    <w:semiHidden/>
+    <w:rsid w:val="00F36743"/>
+    <w:rPr>
+      <w:rFonts w:ascii="Courier New" w:eastAsia="Times New Roman" w:hAnsi="Courier New" w:cs="Courier New"/>
+      <w:sz w:val="20"/>
+      <w:szCs w:val="20"/>
+    </w:rPr>
+  </w:style>
+  <w:style w:type="character" w:customStyle="1" w:styleId="gnkrckgcgsb">
+    <w:name w:val="gnkrckgcgsb"/>
+    <w:basedOn w:val="DefaultParagraphFont"/>
+    <w:rsid w:val="00F36743"/>
+  </w:style>
+  <w:style w:type="table" w:styleId="TableGrid">
+    <w:name w:val="Table Grid"/>
+    <w:basedOn w:val="TableNormal"/>
+    <w:uiPriority w:val="39"/>
+    <w:rsid w:val="00AF6B73"/>
+    <w:pPr>
+      <w:spacing w:after="0" w:line="240" w:lineRule="auto"/>
+    </w:pPr>
+    <w:tblPr>
+      <w:tblBorders>
+        <w:top w:val="single" w:sz="4" w:space="0" w:color="auto"/>
+        <w:left w:val="single" w:sz="4" w:space="0" w:color="auto"/>
+        <w:bottom w:val="single" w:sz="4" w:space="0" w:color="auto"/>
+        <w:right w:val="single" w:sz="4" w:space="0" w:color="auto"/>
+        <w:insideH w:val="single" w:sz="4" w:space="0" w:color="auto"/>
+        <w:insideV w:val="single" w:sz="4" w:space="0" w:color="auto"/>
+      </w:tblBorders>
+    </w:tblPr>
+  </w:style>
 </w:styles>
 </file>
 

</xml_diff>

<commit_message>
calculated species-level and individual-level network indices
</commit_message>
<xml_diff>
--- a/MS/Write up.docx
+++ b/MS/Write up.docx
@@ -28,9 +28,14 @@
     </w:p>
     <w:p>
       <w:r>
-        <w:t>Information can be lost at the species level, particularly when trying to understand the context that leads to an interaction being competitive or facilitative. Individual level variation…..</w:t>
+        <w:t>Information can be lost at the species level, particularly when trying to understand the context that leads to an interaction being competitive or facilitative. Individual level variation</w:t>
+      </w:r>
+      <w:proofErr w:type="gramStart"/>
+      <w:r>
+        <w:t>…..</w:t>
       </w:r>
       <w:proofErr w:type="spellStart"/>
+      <w:proofErr w:type="gramEnd"/>
       <w:r>
         <w:t>Dupont</w:t>
       </w:r>
@@ -132,8 +137,6 @@
       <w:r>
         <w:t xml:space="preserve">We use this data to explore if interactions are species or abundance driven by constructing individual based networks. </w:t>
       </w:r>
-      <w:bookmarkStart w:id="0" w:name="_GoBack"/>
-      <w:bookmarkEnd w:id="0"/>
     </w:p>
     <w:p>
       <w:r>
@@ -341,7 +344,15 @@
         <w:t>of each focal plant. I recorded the abundance</w:t>
       </w:r>
       <w:r>
-        <w:t xml:space="preserve"> and identity of blooming shrubs and cactus in a 3 m radius around the focal plant. 2018 was a drought year and annual bloom density was negligible. It was not feasible to count the blooms of all neighbouring shrubs, so the surrounding shrub density is a proxy for neighbourhood floral bloom density. I also measured the distance to and identity of the focal shrub’s nearest blooming neighbour, as well of the distance to the nearest blooming L. tridentata. </w:t>
+        <w:t xml:space="preserve"> and identity of blooming shrubs and cactus in a 3 m radius around the focal plant. 2018 was a drought year and annual bloom density was negligible. It was not feasible to count the blooms of all neighbouring shrubs, so the surrounding shrub density is a proxy for neighbourhood floral bloom density. I also measured the distance to and identity of the focal </w:t>
+      </w:r>
+      <w:proofErr w:type="gramStart"/>
+      <w:r>
+        <w:t>shrub’s</w:t>
+      </w:r>
+      <w:proofErr w:type="gramEnd"/>
+      <w:r>
+        <w:t xml:space="preserve"> nearest blooming neighbour, as well of the distance to the nearest blooming L. tridentata. </w:t>
       </w:r>
     </w:p>
     <w:p>
@@ -630,7 +641,29 @@
           <w:szCs w:val="20"/>
           <w:bdr w:val="none" w:sz="0" w:space="0" w:color="auto" w:frame="1"/>
         </w:rPr>
-        <w:t xml:space="preserve">(Intercept)       0.38125    0.41853   0.911   0.3623    </w:t>
+        <w:t>(</w:t>
+      </w:r>
+      <w:proofErr w:type="gramStart"/>
+      <w:r>
+        <w:rPr>
+          <w:rFonts w:ascii="Lucida Console" w:eastAsia="Times New Roman" w:hAnsi="Lucida Console" w:cs="Courier New"/>
+          <w:color w:val="000000"/>
+          <w:sz w:val="20"/>
+          <w:szCs w:val="20"/>
+          <w:bdr w:val="none" w:sz="0" w:space="0" w:color="auto" w:frame="1"/>
+        </w:rPr>
+        <w:t xml:space="preserve">Intercept)   </w:t>
+      </w:r>
+      <w:proofErr w:type="gramEnd"/>
+      <w:r>
+        <w:rPr>
+          <w:rFonts w:ascii="Lucida Console" w:eastAsia="Times New Roman" w:hAnsi="Lucida Console" w:cs="Courier New"/>
+          <w:color w:val="000000"/>
+          <w:sz w:val="20"/>
+          <w:szCs w:val="20"/>
+          <w:bdr w:val="none" w:sz="0" w:space="0" w:color="auto" w:frame="1"/>
+        </w:rPr>
+        <w:t xml:space="preserve">    0.38125    0.41853   0.911   0.3623    </w:t>
       </w:r>
     </w:p>
     <w:p>
@@ -665,6 +698,7 @@
         </w:rPr>
       </w:pPr>
       <w:proofErr w:type="spellStart"/>
+      <w:proofErr w:type="gramStart"/>
       <w:r>
         <w:rPr>
           <w:rFonts w:ascii="Lucida Console" w:eastAsia="Times New Roman" w:hAnsi="Lucida Console" w:cs="Courier New"/>
@@ -676,6 +710,7 @@
         <w:t>shrub.density</w:t>
       </w:r>
       <w:proofErr w:type="spellEnd"/>
+      <w:proofErr w:type="gramEnd"/>
       <w:r>
         <w:rPr>
           <w:rFonts w:ascii="Lucida Console" w:eastAsia="Times New Roman" w:hAnsi="Lucida Console" w:cs="Courier New"/>
@@ -719,6 +754,7 @@
         </w:rPr>
       </w:pPr>
       <w:proofErr w:type="spellStart"/>
+      <w:proofErr w:type="gramStart"/>
       <w:r>
         <w:rPr>
           <w:rFonts w:ascii="Lucida Console" w:eastAsia="Times New Roman" w:hAnsi="Lucida Console" w:cs="Courier New"/>
@@ -727,7 +763,18 @@
           <w:szCs w:val="20"/>
           <w:bdr w:val="none" w:sz="0" w:space="0" w:color="auto" w:frame="1"/>
         </w:rPr>
-        <w:t>N.flowers.scaled</w:t>
+        <w:t>N.flowers</w:t>
+      </w:r>
+      <w:proofErr w:type="gramEnd"/>
+      <w:r>
+        <w:rPr>
+          <w:rFonts w:ascii="Lucida Console" w:eastAsia="Times New Roman" w:hAnsi="Lucida Console" w:cs="Courier New"/>
+          <w:color w:val="000000"/>
+          <w:sz w:val="20"/>
+          <w:szCs w:val="20"/>
+          <w:bdr w:val="none" w:sz="0" w:space="0" w:color="auto" w:frame="1"/>
+        </w:rPr>
+        <w:t>.scaled</w:t>
       </w:r>
       <w:proofErr w:type="spellEnd"/>
       <w:r>
@@ -772,6 +819,7 @@
         </w:rPr>
       </w:pPr>
       <w:proofErr w:type="spellStart"/>
+      <w:proofErr w:type="gramStart"/>
       <w:r>
         <w:rPr>
           <w:rFonts w:ascii="Lucida Console" w:eastAsia="Times New Roman" w:hAnsi="Lucida Console" w:cs="Courier New"/>
@@ -783,6 +831,7 @@
         <w:t>site.density</w:t>
       </w:r>
       <w:proofErr w:type="spellEnd"/>
+      <w:proofErr w:type="gramEnd"/>
       <w:r>
         <w:rPr>
           <w:rFonts w:ascii="Lucida Console" w:eastAsia="Times New Roman" w:hAnsi="Lucida Console" w:cs="Courier New"/>
@@ -2096,6 +2145,508 @@
               <w:t>76.5%</w:t>
             </w:r>
           </w:p>
+        </w:tc>
+      </w:tr>
+    </w:tbl>
+    <w:p/>
+    <w:p>
+      <w:r>
+        <w:t>Table 2: List of shrub species, number of observation periods and blooming period</w:t>
+      </w:r>
+    </w:p>
+    <w:tbl>
+      <w:tblPr>
+        <w:tblStyle w:val="TableGrid"/>
+        <w:tblW w:w="0" w:type="auto"/>
+        <w:tblLook w:val="04A0" w:firstRow="1" w:lastRow="0" w:firstColumn="1" w:lastColumn="0" w:noHBand="0" w:noVBand="1"/>
+      </w:tblPr>
+      <w:tblGrid>
+        <w:gridCol w:w="2279"/>
+        <w:gridCol w:w="2048"/>
+        <w:gridCol w:w="1546"/>
+        <w:gridCol w:w="1561"/>
+        <w:gridCol w:w="1916"/>
+      </w:tblGrid>
+      <w:tr>
+        <w:tc>
+          <w:tcPr>
+            <w:tcW w:w="2279" w:type="dxa"/>
+          </w:tcPr>
+          <w:p>
+            <w:r>
+              <w:t>Foundation plant species</w:t>
+            </w:r>
+          </w:p>
+        </w:tc>
+        <w:tc>
+          <w:tcPr>
+            <w:tcW w:w="2048" w:type="dxa"/>
+          </w:tcPr>
+          <w:p>
+            <w:r>
+              <w:t>Observation periods and length</w:t>
+            </w:r>
+          </w:p>
+        </w:tc>
+        <w:tc>
+          <w:tcPr>
+            <w:tcW w:w="1546" w:type="dxa"/>
+          </w:tcPr>
+          <w:p>
+            <w:r>
+              <w:t>Mean height +/- SD</w:t>
+            </w:r>
+          </w:p>
+        </w:tc>
+        <w:tc>
+          <w:tcPr>
+            <w:tcW w:w="1561" w:type="dxa"/>
+          </w:tcPr>
+          <w:p>
+            <w:r>
+              <w:t>Mean floral number</w:t>
+            </w:r>
+          </w:p>
+        </w:tc>
+        <w:tc>
+          <w:tcPr>
+            <w:tcW w:w="1916" w:type="dxa"/>
+          </w:tcPr>
+          <w:p>
+            <w:r>
+              <w:t>Blooming period</w:t>
+            </w:r>
+          </w:p>
+        </w:tc>
+      </w:tr>
+      <w:tr>
+        <w:tc>
+          <w:tcPr>
+            <w:tcW w:w="2279" w:type="dxa"/>
+          </w:tcPr>
+          <w:p>
+            <w:proofErr w:type="spellStart"/>
+            <w:r>
+              <w:t>Acamptappapus</w:t>
+            </w:r>
+            <w:proofErr w:type="spellEnd"/>
+          </w:p>
+        </w:tc>
+        <w:tc>
+          <w:tcPr>
+            <w:tcW w:w="2048" w:type="dxa"/>
+          </w:tcPr>
+          <w:p>
+            <w:r>
+              <w:t>96</w:t>
+            </w:r>
+          </w:p>
+        </w:tc>
+        <w:tc>
+          <w:tcPr>
+            <w:tcW w:w="1546" w:type="dxa"/>
+          </w:tcPr>
+          <w:p/>
+        </w:tc>
+        <w:tc>
+          <w:tcPr>
+            <w:tcW w:w="1561" w:type="dxa"/>
+          </w:tcPr>
+          <w:p/>
+        </w:tc>
+        <w:tc>
+          <w:tcPr>
+            <w:tcW w:w="1916" w:type="dxa"/>
+          </w:tcPr>
+          <w:p/>
+        </w:tc>
+      </w:tr>
+      <w:tr>
+        <w:tc>
+          <w:tcPr>
+            <w:tcW w:w="2279" w:type="dxa"/>
+          </w:tcPr>
+          <w:p>
+            <w:r>
+              <w:t>Buckwheat</w:t>
+            </w:r>
+          </w:p>
+        </w:tc>
+        <w:tc>
+          <w:tcPr>
+            <w:tcW w:w="2048" w:type="dxa"/>
+          </w:tcPr>
+          <w:p>
+            <w:r>
+              <w:t>31</w:t>
+            </w:r>
+          </w:p>
+        </w:tc>
+        <w:tc>
+          <w:tcPr>
+            <w:tcW w:w="1546" w:type="dxa"/>
+          </w:tcPr>
+          <w:p>
+            <w:bookmarkStart w:id="0" w:name="_GoBack"/>
+            <w:bookmarkEnd w:id="0"/>
+          </w:p>
+        </w:tc>
+        <w:tc>
+          <w:tcPr>
+            <w:tcW w:w="1561" w:type="dxa"/>
+          </w:tcPr>
+          <w:p/>
+        </w:tc>
+        <w:tc>
+          <w:tcPr>
+            <w:tcW w:w="1916" w:type="dxa"/>
+          </w:tcPr>
+          <w:p/>
+        </w:tc>
+      </w:tr>
+      <w:tr>
+        <w:tc>
+          <w:tcPr>
+            <w:tcW w:w="2279" w:type="dxa"/>
+          </w:tcPr>
+          <w:p>
+            <w:proofErr w:type="spellStart"/>
+            <w:r>
+              <w:t>Ericameria</w:t>
+            </w:r>
+            <w:proofErr w:type="spellEnd"/>
+            <w:r>
+              <w:t xml:space="preserve"> </w:t>
+            </w:r>
+            <w:proofErr w:type="spellStart"/>
+            <w:r>
+              <w:t>cooperi</w:t>
+            </w:r>
+            <w:proofErr w:type="spellEnd"/>
+          </w:p>
+        </w:tc>
+        <w:tc>
+          <w:tcPr>
+            <w:tcW w:w="2048" w:type="dxa"/>
+          </w:tcPr>
+          <w:p>
+            <w:r>
+              <w:t>55</w:t>
+            </w:r>
+          </w:p>
+        </w:tc>
+        <w:tc>
+          <w:tcPr>
+            <w:tcW w:w="1546" w:type="dxa"/>
+          </w:tcPr>
+          <w:p/>
+        </w:tc>
+        <w:tc>
+          <w:tcPr>
+            <w:tcW w:w="1561" w:type="dxa"/>
+          </w:tcPr>
+          <w:p/>
+        </w:tc>
+        <w:tc>
+          <w:tcPr>
+            <w:tcW w:w="1916" w:type="dxa"/>
+          </w:tcPr>
+          <w:p/>
+        </w:tc>
+      </w:tr>
+      <w:tr>
+        <w:tc>
+          <w:tcPr>
+            <w:tcW w:w="2279" w:type="dxa"/>
+          </w:tcPr>
+          <w:p>
+            <w:proofErr w:type="spellStart"/>
+            <w:r>
+              <w:t>Ericameria</w:t>
+            </w:r>
+            <w:proofErr w:type="spellEnd"/>
+            <w:r>
+              <w:t xml:space="preserve"> </w:t>
+            </w:r>
+            <w:proofErr w:type="spellStart"/>
+            <w:r>
+              <w:t>lineafolia</w:t>
+            </w:r>
+            <w:proofErr w:type="spellEnd"/>
+          </w:p>
+        </w:tc>
+        <w:tc>
+          <w:tcPr>
+            <w:tcW w:w="2048" w:type="dxa"/>
+          </w:tcPr>
+          <w:p>
+            <w:r>
+              <w:t>4</w:t>
+            </w:r>
+          </w:p>
+        </w:tc>
+        <w:tc>
+          <w:tcPr>
+            <w:tcW w:w="1546" w:type="dxa"/>
+          </w:tcPr>
+          <w:p/>
+        </w:tc>
+        <w:tc>
+          <w:tcPr>
+            <w:tcW w:w="1561" w:type="dxa"/>
+          </w:tcPr>
+          <w:p/>
+        </w:tc>
+        <w:tc>
+          <w:tcPr>
+            <w:tcW w:w="1916" w:type="dxa"/>
+          </w:tcPr>
+          <w:p/>
+        </w:tc>
+      </w:tr>
+      <w:tr>
+        <w:tc>
+          <w:tcPr>
+            <w:tcW w:w="2279" w:type="dxa"/>
+          </w:tcPr>
+          <w:p>
+            <w:r>
+              <w:t>Larrea tridentata</w:t>
+            </w:r>
+          </w:p>
+        </w:tc>
+        <w:tc>
+          <w:tcPr>
+            <w:tcW w:w="2048" w:type="dxa"/>
+          </w:tcPr>
+          <w:p>
+            <w:r>
+              <w:t>80</w:t>
+            </w:r>
+          </w:p>
+        </w:tc>
+        <w:tc>
+          <w:tcPr>
+            <w:tcW w:w="1546" w:type="dxa"/>
+          </w:tcPr>
+          <w:p/>
+        </w:tc>
+        <w:tc>
+          <w:tcPr>
+            <w:tcW w:w="1561" w:type="dxa"/>
+          </w:tcPr>
+          <w:p/>
+        </w:tc>
+        <w:tc>
+          <w:tcPr>
+            <w:tcW w:w="1916" w:type="dxa"/>
+          </w:tcPr>
+          <w:p/>
+        </w:tc>
+      </w:tr>
+      <w:tr>
+        <w:tc>
+          <w:tcPr>
+            <w:tcW w:w="2279" w:type="dxa"/>
+          </w:tcPr>
+          <w:p>
+            <w:r>
+              <w:t>S Mexicana</w:t>
+            </w:r>
+          </w:p>
+        </w:tc>
+        <w:tc>
+          <w:tcPr>
+            <w:tcW w:w="2048" w:type="dxa"/>
+          </w:tcPr>
+          <w:p>
+            <w:r>
+              <w:t>12</w:t>
+            </w:r>
+          </w:p>
+        </w:tc>
+        <w:tc>
+          <w:tcPr>
+            <w:tcW w:w="1546" w:type="dxa"/>
+          </w:tcPr>
+          <w:p/>
+        </w:tc>
+        <w:tc>
+          <w:tcPr>
+            <w:tcW w:w="1561" w:type="dxa"/>
+          </w:tcPr>
+          <w:p/>
+        </w:tc>
+        <w:tc>
+          <w:tcPr>
+            <w:tcW w:w="1916" w:type="dxa"/>
+          </w:tcPr>
+          <w:p/>
+        </w:tc>
+      </w:tr>
+      <w:tr>
+        <w:tc>
+          <w:tcPr>
+            <w:tcW w:w="2279" w:type="dxa"/>
+          </w:tcPr>
+          <w:p>
+            <w:r>
+              <w:t xml:space="preserve">Salvia </w:t>
+            </w:r>
+            <w:proofErr w:type="spellStart"/>
+            <w:r>
+              <w:t>dorri</w:t>
+            </w:r>
+            <w:proofErr w:type="spellEnd"/>
+          </w:p>
+        </w:tc>
+        <w:tc>
+          <w:tcPr>
+            <w:tcW w:w="2048" w:type="dxa"/>
+          </w:tcPr>
+          <w:p>
+            <w:r>
+              <w:t>13</w:t>
+            </w:r>
+          </w:p>
+        </w:tc>
+        <w:tc>
+          <w:tcPr>
+            <w:tcW w:w="1546" w:type="dxa"/>
+          </w:tcPr>
+          <w:p/>
+        </w:tc>
+        <w:tc>
+          <w:tcPr>
+            <w:tcW w:w="1561" w:type="dxa"/>
+          </w:tcPr>
+          <w:p/>
+        </w:tc>
+        <w:tc>
+          <w:tcPr>
+            <w:tcW w:w="1916" w:type="dxa"/>
+          </w:tcPr>
+          <w:p/>
+        </w:tc>
+      </w:tr>
+      <w:tr>
+        <w:tc>
+          <w:tcPr>
+            <w:tcW w:w="2279" w:type="dxa"/>
+          </w:tcPr>
+          <w:p>
+            <w:r>
+              <w:t>Hedgehog</w:t>
+            </w:r>
+          </w:p>
+        </w:tc>
+        <w:tc>
+          <w:tcPr>
+            <w:tcW w:w="2048" w:type="dxa"/>
+          </w:tcPr>
+          <w:p>
+            <w:r>
+              <w:t>5</w:t>
+            </w:r>
+          </w:p>
+        </w:tc>
+        <w:tc>
+          <w:tcPr>
+            <w:tcW w:w="1546" w:type="dxa"/>
+          </w:tcPr>
+          <w:p/>
+        </w:tc>
+        <w:tc>
+          <w:tcPr>
+            <w:tcW w:w="1561" w:type="dxa"/>
+          </w:tcPr>
+          <w:p/>
+        </w:tc>
+        <w:tc>
+          <w:tcPr>
+            <w:tcW w:w="1916" w:type="dxa"/>
+          </w:tcPr>
+          <w:p/>
+        </w:tc>
+      </w:tr>
+      <w:tr>
+        <w:tc>
+          <w:tcPr>
+            <w:tcW w:w="2279" w:type="dxa"/>
+          </w:tcPr>
+          <w:p>
+            <w:r>
+              <w:t>Prickly pear</w:t>
+            </w:r>
+          </w:p>
+        </w:tc>
+        <w:tc>
+          <w:tcPr>
+            <w:tcW w:w="2048" w:type="dxa"/>
+          </w:tcPr>
+          <w:p>
+            <w:r>
+              <w:t>29</w:t>
+            </w:r>
+          </w:p>
+        </w:tc>
+        <w:tc>
+          <w:tcPr>
+            <w:tcW w:w="1546" w:type="dxa"/>
+          </w:tcPr>
+          <w:p/>
+        </w:tc>
+        <w:tc>
+          <w:tcPr>
+            <w:tcW w:w="1561" w:type="dxa"/>
+          </w:tcPr>
+          <w:p/>
+        </w:tc>
+        <w:tc>
+          <w:tcPr>
+            <w:tcW w:w="1916" w:type="dxa"/>
+          </w:tcPr>
+          <w:p/>
+        </w:tc>
+      </w:tr>
+      <w:tr>
+        <w:tc>
+          <w:tcPr>
+            <w:tcW w:w="2279" w:type="dxa"/>
+          </w:tcPr>
+          <w:p>
+            <w:r>
+              <w:t>Silver cholla</w:t>
+            </w:r>
+          </w:p>
+        </w:tc>
+        <w:tc>
+          <w:tcPr>
+            <w:tcW w:w="2048" w:type="dxa"/>
+          </w:tcPr>
+          <w:p>
+            <w:r>
+              <w:t>69</w:t>
+            </w:r>
+          </w:p>
+        </w:tc>
+        <w:tc>
+          <w:tcPr>
+            <w:tcW w:w="1546" w:type="dxa"/>
+          </w:tcPr>
+          <w:p/>
+        </w:tc>
+        <w:tc>
+          <w:tcPr>
+            <w:tcW w:w="1561" w:type="dxa"/>
+          </w:tcPr>
+          <w:p/>
+        </w:tc>
+        <w:tc>
+          <w:tcPr>
+            <w:tcW w:w="1916" w:type="dxa"/>
+          </w:tcPr>
+          <w:p/>
         </w:tc>
       </w:tr>
     </w:tbl>

</xml_diff>